<commit_message>
Updated plan and added initial URS
</commit_message>
<xml_diff>
--- a/Documentation and misc/URS.docx
+++ b/Documentation and misc/URS.docx
@@ -2,358 +2,25 @@
 <file path=word/document.xml><?xml version="1.0" encoding="utf-8"?>
 <w:document xmlns:wpc="http://schemas.microsoft.com/office/word/2010/wordprocessingCanvas" xmlns:cx="http://schemas.microsoft.com/office/drawing/2014/chartex" xmlns:cx1="http://schemas.microsoft.com/office/drawing/2015/9/8/chartex" xmlns:cx2="http://schemas.microsoft.com/office/drawing/2015/10/21/chartex" xmlns:cx3="http://schemas.microsoft.com/office/drawing/2016/5/9/chartex" xmlns:cx4="http://schemas.microsoft.com/office/drawing/2016/5/10/chartex" xmlns:cx5="http://schemas.microsoft.com/office/drawing/2016/5/11/chartex" xmlns:cx6="http://schemas.microsoft.com/office/drawing/2016/5/12/chartex" xmlns:cx7="http://schemas.microsoft.com/office/drawing/2016/5/13/chartex" xmlns:cx8="http://schemas.microsoft.com/office/drawing/2016/5/14/chartex" xmlns:mc="http://schemas.openxmlformats.org/markup-compatibility/2006" xmlns:aink="http://schemas.microsoft.com/office/drawing/2016/ink" xmlns:am3d="http://schemas.microsoft.com/office/drawing/2017/model3d" xmlns:o="urn:schemas-microsoft-com:office:office" xmlns:r="http://schemas.openxmlformats.org/officeDocument/2006/relationships" xmlns:m="http://schemas.openxmlformats.org/officeDocument/2006/math" xmlns:v="urn:schemas-microsoft-com:vml" xmlns:wp14="http://schemas.microsoft.com/office/word/2010/wordprocessingDrawing" xmlns:wp="http://schemas.openxmlformats.org/drawingml/2006/wordprocessingDrawing" xmlns:w10="urn:schemas-microsoft-com:office:word" xmlns:w="http://schemas.openxmlformats.org/wordprocessingml/2006/main" xmlns:w14="http://schemas.microsoft.com/office/word/2010/wordml" xmlns:w15="http://schemas.microsoft.com/office/word/2012/wordml" xmlns:w16cex="http://schemas.microsoft.com/office/word/2018/wordml/cex" xmlns:w16cid="http://schemas.microsoft.com/office/word/2016/wordml/cid" xmlns:w16="http://schemas.microsoft.com/office/word/2018/wordml" xmlns:w16sdtdh="http://schemas.microsoft.com/office/word/2020/wordml/sdtdatahash" xmlns:w16se="http://schemas.microsoft.com/office/word/2015/wordml/symex" xmlns:wpg="http://schemas.microsoft.com/office/word/2010/wordprocessingGroup" xmlns:wpi="http://schemas.microsoft.com/office/word/2010/wordprocessingInk" xmlns:wne="http://schemas.microsoft.com/office/word/2006/wordml" xmlns:wps="http://schemas.microsoft.com/office/word/2010/wordprocessingShape" mc:Ignorable="w14 w15 w16se w16cid w16 w16cex w16sdtdh wp14">
   <w:body>
-    <w:p/>
-    <w:p/>
-    <w:p/>
-    <w:p/>
-    <w:p/>
-    <w:p/>
-    <w:p>
-      <w:pPr>
-        <w:pStyle w:val="Heading1"/>
-        <w:rPr>
-          <w:lang w:val="en-US"/>
-        </w:rPr>
-      </w:pPr>
-      <w:r>
-        <w:rPr>
-          <w:lang w:val="en-US"/>
-        </w:rPr>
-        <w:t>introduction</w:t>
-      </w:r>
-    </w:p>
-    <w:p>
-      <w:pPr>
-        <w:rPr>
-          <w:sz w:val="24"/>
-          <w:szCs w:val="24"/>
-          <w:lang w:val="en-US"/>
-        </w:rPr>
-      </w:pPr>
-      <w:r>
-        <w:rPr>
-          <w:sz w:val="24"/>
-          <w:szCs w:val="24"/>
-          <w:lang w:val="en-US"/>
-        </w:rPr>
-        <w:t xml:space="preserve">This document aims to provide insight into the technical aspects of the project for the </w:t>
-      </w:r>
-      <w:r>
-        <w:rPr>
-          <w:b/>
-          <w:bCs/>
-          <w:sz w:val="24"/>
-          <w:szCs w:val="24"/>
-          <w:u w:val="single"/>
-          <w:lang w:val="en-US"/>
-        </w:rPr>
-        <w:t>first 6 weeks</w:t>
-      </w:r>
-      <w:r>
-        <w:rPr>
-          <w:b/>
-          <w:bCs/>
-          <w:sz w:val="24"/>
-          <w:szCs w:val="24"/>
-          <w:lang w:val="en-US"/>
-        </w:rPr>
-        <w:t xml:space="preserve"> </w:t>
-      </w:r>
-      <w:r>
-        <w:rPr>
-          <w:sz w:val="24"/>
-          <w:szCs w:val="24"/>
-          <w:lang w:val="en-US"/>
-        </w:rPr>
-        <w:t>(</w:t>
-      </w:r>
-      <w:r>
-        <w:rPr>
-          <w:sz w:val="24"/>
-          <w:szCs w:val="24"/>
-          <w:lang w:val="en-US"/>
-        </w:rPr>
-        <w:t>w</w:t>
-      </w:r>
-      <w:r>
-        <w:rPr>
-          <w:sz w:val="24"/>
-          <w:szCs w:val="24"/>
-          <w:lang w:val="en-US"/>
-        </w:rPr>
-        <w:t>aterfall phase)</w:t>
-      </w:r>
-      <w:r>
-        <w:rPr>
-          <w:sz w:val="24"/>
-          <w:szCs w:val="24"/>
-          <w:lang w:val="en-US"/>
-        </w:rPr>
-        <w:t xml:space="preserve">. </w:t>
-      </w:r>
-    </w:p>
-    <w:p>
-      <w:pPr>
-        <w:rPr>
-          <w:sz w:val="24"/>
-          <w:szCs w:val="24"/>
-          <w:lang w:val="en-US"/>
-        </w:rPr>
-      </w:pPr>
-      <w:r>
-        <w:rPr>
-          <w:sz w:val="24"/>
-          <w:szCs w:val="24"/>
-          <w:lang w:val="en-US"/>
-        </w:rPr>
-        <w:t>In order to make the user requirements more easily understandable and imaginable, we have created the following employee hierarchy scheme</w:t>
-      </w:r>
-      <w:r>
-        <w:rPr>
-          <w:sz w:val="24"/>
-          <w:szCs w:val="24"/>
-          <w:lang w:val="en-US"/>
-        </w:rPr>
-        <w:t>.</w:t>
-      </w:r>
-    </w:p>
-    <w:p>
-      <w:pPr>
-        <w:rPr>
-          <w:b/>
-          <w:bCs/>
-          <w:sz w:val="24"/>
-          <w:szCs w:val="24"/>
-          <w:u w:val="single"/>
-          <w:lang w:val="en-US"/>
-        </w:rPr>
-      </w:pPr>
-    </w:p>
-    <w:p>
-      <w:pPr>
-        <w:ind w:left="360"/>
-        <w:rPr>
-          <w:color w:val="FF0000"/>
-          <w:sz w:val="24"/>
-          <w:szCs w:val="24"/>
-          <w:lang w:val="en-US"/>
-        </w:rPr>
-      </w:pPr>
+    <w:p>
       <w:r>
         <w:rPr>
           <w:noProof/>
-          <w:lang w:val="en-US"/>
+          <w:sz w:val="24"/>
+          <w:szCs w:val="24"/>
         </w:rPr>
         <w:drawing>
-          <wp:inline distT="0" distB="0" distL="0" distR="0" wp14:anchorId="506714D2" wp14:editId="476679E5">
-            <wp:extent cx="5753100" cy="3028950"/>
-            <wp:effectExtent l="0" t="0" r="0" b="0"/>
-            <wp:docPr id="3" name="Picture 3" descr="Fig.1">
-              <a:extLst xmlns:a="http://schemas.openxmlformats.org/drawingml/2006/main">
-                <a:ext uri="{C183D7F6-B498-43B3-948B-1728B52AA6E4}">
-                  <adec:decorative xmlns:adec="http://schemas.microsoft.com/office/drawing/2017/decorative" val="0"/>
-                </a:ext>
-              </a:extLst>
-            </wp:docPr>
-            <wp:cNvGraphicFramePr>
-              <a:graphicFrameLocks xmlns:a="http://schemas.openxmlformats.org/drawingml/2006/main" noChangeAspect="1"/>
-            </wp:cNvGraphicFramePr>
-            <a:graphic xmlns:a="http://schemas.openxmlformats.org/drawingml/2006/main">
-              <a:graphicData uri="http://schemas.openxmlformats.org/drawingml/2006/picture">
-                <pic:pic xmlns:pic="http://schemas.openxmlformats.org/drawingml/2006/picture">
-                  <pic:nvPicPr>
-                    <pic:cNvPr id="3" name="Picture 3" descr="Fig.1">
-                      <a:extLst>
-                        <a:ext uri="{C183D7F6-B498-43B3-948B-1728B52AA6E4}">
-                          <adec:decorative xmlns:adec="http://schemas.microsoft.com/office/drawing/2017/decorative" val="0"/>
-                        </a:ext>
-                      </a:extLst>
-                    </pic:cNvPr>
-                    <pic:cNvPicPr>
-                      <a:picLocks noChangeAspect="1" noChangeArrowheads="1"/>
-                    </pic:cNvPicPr>
-                  </pic:nvPicPr>
-                  <pic:blipFill>
-                    <a:blip r:embed="rId5">
-                      <a:extLst>
-                        <a:ext uri="{28A0092B-C50C-407E-A947-70E740481C1C}">
-                          <a14:useLocalDpi xmlns:a14="http://schemas.microsoft.com/office/drawing/2010/main" val="0"/>
-                        </a:ext>
-                      </a:extLst>
-                    </a:blip>
-                    <a:srcRect/>
-                    <a:stretch>
-                      <a:fillRect/>
-                    </a:stretch>
-                  </pic:blipFill>
-                  <pic:spPr bwMode="auto">
-                    <a:xfrm>
-                      <a:off x="0" y="0"/>
-                      <a:ext cx="5753100" cy="3028950"/>
-                    </a:xfrm>
-                    <a:prstGeom prst="rect">
-                      <a:avLst/>
-                    </a:prstGeom>
-                    <a:noFill/>
-                    <a:ln>
-                      <a:noFill/>
-                    </a:ln>
-                  </pic:spPr>
-                </pic:pic>
-              </a:graphicData>
-            </a:graphic>
-          </wp:inline>
-        </w:drawing>
-      </w:r>
-      <w:r>
-        <w:rPr>
-          <w:color w:val="FF0000"/>
-          <w:sz w:val="24"/>
-          <w:szCs w:val="24"/>
-          <w:lang w:val="en-US"/>
-        </w:rPr>
-        <w:t xml:space="preserve"> </w:t>
-      </w:r>
-    </w:p>
-    <w:p>
-      <w:pPr>
-        <w:ind w:left="360"/>
-        <w:jc w:val="center"/>
-        <w:rPr>
-          <w:i/>
-          <w:iCs/>
-          <w:color w:val="000000" w:themeColor="text1"/>
-          <w:sz w:val="24"/>
-          <w:szCs w:val="24"/>
-          <w:lang w:val="en-US"/>
-        </w:rPr>
-      </w:pPr>
-      <w:r>
-        <w:rPr>
-          <w:i/>
-          <w:iCs/>
-          <w:color w:val="000000" w:themeColor="text1"/>
-          <w:sz w:val="24"/>
-          <w:szCs w:val="24"/>
-          <w:lang w:val="en-US"/>
-        </w:rPr>
-        <w:t>(</w:t>
-      </w:r>
-      <w:r>
-        <w:rPr>
-          <w:i/>
-          <w:iCs/>
-          <w:color w:val="000000" w:themeColor="text1"/>
-          <w:sz w:val="24"/>
-          <w:szCs w:val="24"/>
-          <w:lang w:val="en-US"/>
-        </w:rPr>
-        <w:t>Fig.1</w:t>
-      </w:r>
-      <w:r>
-        <w:rPr>
-          <w:i/>
-          <w:iCs/>
-          <w:color w:val="000000" w:themeColor="text1"/>
-          <w:sz w:val="24"/>
-          <w:szCs w:val="24"/>
-          <w:lang w:val="en-US"/>
-        </w:rPr>
-        <w:t>)</w:t>
-      </w:r>
-    </w:p>
-    <w:p>
-      <w:pPr>
-        <w:ind w:left="360"/>
-        <w:rPr>
-          <w:sz w:val="24"/>
-          <w:szCs w:val="24"/>
-          <w:lang w:val="en-US"/>
-        </w:rPr>
-      </w:pPr>
-      <w:r>
-        <w:rPr>
-          <w:color w:val="FF0000"/>
-          <w:sz w:val="24"/>
-          <w:szCs w:val="24"/>
-          <w:lang w:val="en-US"/>
-        </w:rPr>
-        <w:t>N</w:t>
-      </w:r>
-      <w:r>
-        <w:rPr>
-          <w:color w:val="FF0000"/>
-          <w:sz w:val="24"/>
-          <w:szCs w:val="24"/>
-          <w:lang w:val="en-US"/>
-        </w:rPr>
-        <w:t xml:space="preserve">ote: </w:t>
-      </w:r>
-      <w:r>
-        <w:rPr>
-          <w:color w:val="000000" w:themeColor="text1"/>
-          <w:sz w:val="24"/>
-          <w:szCs w:val="24"/>
-          <w:lang w:val="en-US"/>
-        </w:rPr>
-        <w:t>Janitors and Security personnel will not have any interaction with the software in its initial versions.</w:t>
-      </w:r>
-    </w:p>
-    <w:p>
-      <w:pPr>
-        <w:rPr>
-          <w:lang w:val="en-US"/>
-        </w:rPr>
-      </w:pPr>
-    </w:p>
-    <w:p>
-      <w:pPr>
-        <w:pStyle w:val="Heading1"/>
-        <w:rPr>
-          <w:lang w:val="en-US"/>
-        </w:rPr>
-      </w:pPr>
-      <w:r>
-        <w:rPr>
-          <w:lang w:val="en-US"/>
-        </w:rPr>
-        <w:t>user requirements</w:t>
-      </w:r>
-    </w:p>
-    <w:p>
-      <w:pPr>
-        <w:rPr>
-          <w:sz w:val="24"/>
-          <w:szCs w:val="24"/>
-          <w:lang w:val="en-US"/>
-        </w:rPr>
-      </w:pPr>
-      <w:r>
-        <w:rPr>
-          <w:noProof/>
-          <w:sz w:val="24"/>
-          <w:szCs w:val="24"/>
-        </w:rPr>
-        <w:drawing>
-          <wp:anchor distT="0" distB="0" distL="114300" distR="114300" simplePos="0" relativeHeight="251659264" behindDoc="1" locked="0" layoutInCell="1" allowOverlap="1" wp14:anchorId="4D09345F" wp14:editId="752B0A9B">
-            <wp:simplePos x="895350" y="895350"/>
+          <wp:anchor distT="0" distB="0" distL="114300" distR="114300" simplePos="0" relativeHeight="251659264" behindDoc="1" locked="0" layoutInCell="1" allowOverlap="1" wp14:anchorId="4D09345F" wp14:editId="4E672A31">
+            <wp:simplePos x="0" y="0"/>
             <wp:positionH relativeFrom="margin">
-              <wp:align>center</wp:align>
+              <wp:posOffset>1280160</wp:posOffset>
             </wp:positionH>
             <wp:positionV relativeFrom="margin">
-              <wp:align>top</wp:align>
+              <wp:posOffset>-476250</wp:posOffset>
             </wp:positionV>
             <wp:extent cx="3190875" cy="1209675"/>
             <wp:effectExtent l="0" t="0" r="9525" b="9525"/>
-            <wp:wrapTight wrapText="bothSides">
-              <wp:wrapPolygon edited="0">
-                <wp:start x="0" y="0"/>
-                <wp:lineTo x="0" y="21430"/>
-                <wp:lineTo x="21536" y="21430"/>
-                <wp:lineTo x="21536" y="0"/>
-                <wp:lineTo x="0" y="0"/>
-              </wp:wrapPolygon>
-            </wp:wrapTight>
+            <wp:wrapSquare wrapText="bothSides"/>
             <wp:docPr id="1" name="Picture 1"/>
             <wp:cNvGraphicFramePr>
               <a:graphicFrameLocks xmlns:a="http://schemas.openxmlformats.org/drawingml/2006/main" noChangeAspect="1"/>
@@ -399,31 +66,476 @@
           </wp:anchor>
         </w:drawing>
       </w:r>
-      <w:r>
-        <w:rPr>
-          <w:sz w:val="24"/>
-          <w:szCs w:val="24"/>
-          <w:lang w:val="en-US"/>
-        </w:rPr>
-        <w:t>This document uses the MoSCoW user requirement classification system, in which each letter stands for the following:</w:t>
-      </w:r>
-    </w:p>
-    <w:p>
-      <w:pPr>
-        <w:rPr>
-          <w:lang w:val="en-US"/>
-        </w:rPr>
-      </w:pPr>
-      <w:r>
+    </w:p>
+    <w:p/>
+    <w:p/>
+    <w:p>
+      <w:pPr>
+        <w:jc w:val="center"/>
+        <w:rPr>
+          <w:sz w:val="24"/>
+          <w:szCs w:val="24"/>
+          <w:lang w:val="en-US"/>
+        </w:rPr>
+      </w:pPr>
+      <w:r>
+        <w:rPr>
+          <w:sz w:val="24"/>
+          <w:szCs w:val="24"/>
+          <w:lang w:val="en-US"/>
+        </w:rPr>
+        <w:t>User Requirement Specification</w:t>
+      </w:r>
+    </w:p>
+    <w:sdt>
+      <w:sdtPr>
+        <w:rPr>
+          <w:caps w:val="0"/>
+          <w:color w:val="auto"/>
+          <w:spacing w:val="0"/>
+          <w:sz w:val="20"/>
+          <w:szCs w:val="20"/>
+        </w:rPr>
+        <w:id w:val="-1714342799"/>
+        <w:docPartObj>
+          <w:docPartGallery w:val="Table of Contents"/>
+          <w:docPartUnique/>
+        </w:docPartObj>
+      </w:sdtPr>
+      <w:sdtEndPr>
         <w:rPr>
           <w:b/>
           <w:bCs/>
-          <w:sz w:val="24"/>
-          <w:szCs w:val="24"/>
-          <w:lang w:val="en-US"/>
-        </w:rPr>
-        <w:lastRenderedPageBreak/>
-        <w:t>M – Must have</w:t>
+          <w:noProof/>
+        </w:rPr>
+      </w:sdtEndPr>
+      <w:sdtContent>
+        <w:p>
+          <w:pPr>
+            <w:pStyle w:val="TOCHeading"/>
+          </w:pPr>
+          <w:r>
+            <w:t>Contents</w:t>
+          </w:r>
+        </w:p>
+        <w:p>
+          <w:pPr>
+            <w:pStyle w:val="TOC1"/>
+            <w:tabs>
+              <w:tab w:val="right" w:leader="dot" w:pos="9062"/>
+            </w:tabs>
+            <w:rPr>
+              <w:noProof/>
+              <w:sz w:val="22"/>
+              <w:szCs w:val="22"/>
+              <w:lang w:eastAsia="bg-BG"/>
+            </w:rPr>
+          </w:pPr>
+          <w:r>
+            <w:fldChar w:fldCharType="begin"/>
+          </w:r>
+          <w:r>
+            <w:instrText xml:space="preserve"> TOC \o "1-3" \h \z \u </w:instrText>
+          </w:r>
+          <w:r>
+            <w:fldChar w:fldCharType="separate"/>
+          </w:r>
+          <w:hyperlink w:anchor="_Toc95808661" w:history="1">
+            <w:r>
+              <w:rPr>
+                <w:rStyle w:val="Hyperlink"/>
+                <w:noProof/>
+                <w:lang w:val="en-US"/>
+              </w:rPr>
+              <w:t>Introduction</w:t>
+            </w:r>
+            <w:r>
+              <w:rPr>
+                <w:noProof/>
+                <w:webHidden/>
+              </w:rPr>
+              <w:tab/>
+            </w:r>
+            <w:r>
+              <w:rPr>
+                <w:noProof/>
+                <w:webHidden/>
+              </w:rPr>
+              <w:fldChar w:fldCharType="begin"/>
+            </w:r>
+            <w:r>
+              <w:rPr>
+                <w:noProof/>
+                <w:webHidden/>
+              </w:rPr>
+              <w:instrText xml:space="preserve"> PAGEREF _Toc95808661 \h </w:instrText>
+            </w:r>
+            <w:r>
+              <w:rPr>
+                <w:noProof/>
+                <w:webHidden/>
+              </w:rPr>
+            </w:r>
+            <w:r>
+              <w:rPr>
+                <w:noProof/>
+                <w:webHidden/>
+              </w:rPr>
+              <w:fldChar w:fldCharType="separate"/>
+            </w:r>
+            <w:r>
+              <w:rPr>
+                <w:noProof/>
+                <w:webHidden/>
+              </w:rPr>
+              <w:t>1</w:t>
+            </w:r>
+            <w:r>
+              <w:rPr>
+                <w:noProof/>
+                <w:webHidden/>
+              </w:rPr>
+              <w:fldChar w:fldCharType="end"/>
+            </w:r>
+          </w:hyperlink>
+        </w:p>
+        <w:p>
+          <w:pPr>
+            <w:pStyle w:val="TOC1"/>
+            <w:tabs>
+              <w:tab w:val="right" w:leader="dot" w:pos="9062"/>
+            </w:tabs>
+            <w:rPr>
+              <w:noProof/>
+              <w:sz w:val="22"/>
+              <w:szCs w:val="22"/>
+              <w:lang w:eastAsia="bg-BG"/>
+            </w:rPr>
+          </w:pPr>
+          <w:hyperlink w:anchor="_Toc95808662" w:history="1">
+            <w:r>
+              <w:rPr>
+                <w:rStyle w:val="Hyperlink"/>
+                <w:noProof/>
+                <w:lang w:val="en-US"/>
+              </w:rPr>
+              <w:t>User requirements</w:t>
+            </w:r>
+            <w:r>
+              <w:rPr>
+                <w:noProof/>
+                <w:webHidden/>
+              </w:rPr>
+              <w:tab/>
+            </w:r>
+            <w:r>
+              <w:rPr>
+                <w:noProof/>
+                <w:webHidden/>
+              </w:rPr>
+              <w:fldChar w:fldCharType="begin"/>
+            </w:r>
+            <w:r>
+              <w:rPr>
+                <w:noProof/>
+                <w:webHidden/>
+              </w:rPr>
+              <w:instrText xml:space="preserve"> PAGEREF _Toc95808662 \h </w:instrText>
+            </w:r>
+            <w:r>
+              <w:rPr>
+                <w:noProof/>
+                <w:webHidden/>
+              </w:rPr>
+            </w:r>
+            <w:r>
+              <w:rPr>
+                <w:noProof/>
+                <w:webHidden/>
+              </w:rPr>
+              <w:fldChar w:fldCharType="separate"/>
+            </w:r>
+            <w:r>
+              <w:rPr>
+                <w:noProof/>
+                <w:webHidden/>
+              </w:rPr>
+              <w:t>2</w:t>
+            </w:r>
+            <w:r>
+              <w:rPr>
+                <w:noProof/>
+                <w:webHidden/>
+              </w:rPr>
+              <w:fldChar w:fldCharType="end"/>
+            </w:r>
+          </w:hyperlink>
+        </w:p>
+        <w:p>
+          <w:pPr>
+            <w:pStyle w:val="TOC3"/>
+            <w:tabs>
+              <w:tab w:val="right" w:leader="dot" w:pos="9062"/>
+            </w:tabs>
+            <w:rPr>
+              <w:noProof/>
+              <w:sz w:val="22"/>
+              <w:szCs w:val="22"/>
+              <w:lang w:eastAsia="bg-BG"/>
+            </w:rPr>
+          </w:pPr>
+          <w:hyperlink w:anchor="_Toc95808663" w:history="1">
+            <w:r>
+              <w:rPr>
+                <w:rStyle w:val="Hyperlink"/>
+                <w:noProof/>
+                <w:lang w:val="en-US"/>
+              </w:rPr>
+              <w:t>Employees</w:t>
+            </w:r>
+            <w:r>
+              <w:rPr>
+                <w:noProof/>
+                <w:webHidden/>
+              </w:rPr>
+              <w:tab/>
+            </w:r>
+            <w:r>
+              <w:rPr>
+                <w:noProof/>
+                <w:webHidden/>
+              </w:rPr>
+              <w:fldChar w:fldCharType="begin"/>
+            </w:r>
+            <w:r>
+              <w:rPr>
+                <w:noProof/>
+                <w:webHidden/>
+              </w:rPr>
+              <w:instrText xml:space="preserve"> PAGEREF _Toc95808663 \h </w:instrText>
+            </w:r>
+            <w:r>
+              <w:rPr>
+                <w:noProof/>
+                <w:webHidden/>
+              </w:rPr>
+            </w:r>
+            <w:r>
+              <w:rPr>
+                <w:noProof/>
+                <w:webHidden/>
+              </w:rPr>
+              <w:fldChar w:fldCharType="separate"/>
+            </w:r>
+            <w:r>
+              <w:rPr>
+                <w:noProof/>
+                <w:webHidden/>
+              </w:rPr>
+              <w:t>2</w:t>
+            </w:r>
+            <w:r>
+              <w:rPr>
+                <w:noProof/>
+                <w:webHidden/>
+              </w:rPr>
+              <w:fldChar w:fldCharType="end"/>
+            </w:r>
+          </w:hyperlink>
+        </w:p>
+        <w:p>
+          <w:pPr>
+            <w:pStyle w:val="TOC3"/>
+            <w:tabs>
+              <w:tab w:val="right" w:leader="dot" w:pos="9062"/>
+            </w:tabs>
+            <w:rPr>
+              <w:noProof/>
+              <w:sz w:val="22"/>
+              <w:szCs w:val="22"/>
+              <w:lang w:eastAsia="bg-BG"/>
+            </w:rPr>
+          </w:pPr>
+          <w:hyperlink w:anchor="_Toc95808664" w:history="1">
+            <w:r>
+              <w:rPr>
+                <w:rStyle w:val="Hyperlink"/>
+                <w:noProof/>
+                <w:lang w:val="en-US"/>
+              </w:rPr>
+              <w:t>Scheduling</w:t>
+            </w:r>
+            <w:r>
+              <w:rPr>
+                <w:noProof/>
+                <w:webHidden/>
+              </w:rPr>
+              <w:tab/>
+            </w:r>
+            <w:r>
+              <w:rPr>
+                <w:noProof/>
+                <w:webHidden/>
+              </w:rPr>
+              <w:fldChar w:fldCharType="begin"/>
+            </w:r>
+            <w:r>
+              <w:rPr>
+                <w:noProof/>
+                <w:webHidden/>
+              </w:rPr>
+              <w:instrText xml:space="preserve"> PAGEREF _Toc95808664 \h </w:instrText>
+            </w:r>
+            <w:r>
+              <w:rPr>
+                <w:noProof/>
+                <w:webHidden/>
+              </w:rPr>
+            </w:r>
+            <w:r>
+              <w:rPr>
+                <w:noProof/>
+                <w:webHidden/>
+              </w:rPr>
+              <w:fldChar w:fldCharType="separate"/>
+            </w:r>
+            <w:r>
+              <w:rPr>
+                <w:noProof/>
+                <w:webHidden/>
+              </w:rPr>
+              <w:t>2</w:t>
+            </w:r>
+            <w:r>
+              <w:rPr>
+                <w:noProof/>
+                <w:webHidden/>
+              </w:rPr>
+              <w:fldChar w:fldCharType="end"/>
+            </w:r>
+          </w:hyperlink>
+        </w:p>
+        <w:p>
+          <w:pPr>
+            <w:pStyle w:val="TOC3"/>
+            <w:tabs>
+              <w:tab w:val="right" w:leader="dot" w:pos="9062"/>
+            </w:tabs>
+            <w:rPr>
+              <w:noProof/>
+              <w:sz w:val="22"/>
+              <w:szCs w:val="22"/>
+              <w:lang w:eastAsia="bg-BG"/>
+            </w:rPr>
+          </w:pPr>
+          <w:hyperlink w:anchor="_Toc95808665" w:history="1">
+            <w:r>
+              <w:rPr>
+                <w:rStyle w:val="Hyperlink"/>
+                <w:noProof/>
+                <w:lang w:val="en-US"/>
+              </w:rPr>
+              <w:t>Inventory &amp; SALES</w:t>
+            </w:r>
+            <w:r>
+              <w:rPr>
+                <w:noProof/>
+                <w:webHidden/>
+              </w:rPr>
+              <w:tab/>
+            </w:r>
+            <w:r>
+              <w:rPr>
+                <w:noProof/>
+                <w:webHidden/>
+              </w:rPr>
+              <w:fldChar w:fldCharType="begin"/>
+            </w:r>
+            <w:r>
+              <w:rPr>
+                <w:noProof/>
+                <w:webHidden/>
+              </w:rPr>
+              <w:instrText xml:space="preserve"> PAGEREF _Toc95808665 \h </w:instrText>
+            </w:r>
+            <w:r>
+              <w:rPr>
+                <w:noProof/>
+                <w:webHidden/>
+              </w:rPr>
+            </w:r>
+            <w:r>
+              <w:rPr>
+                <w:noProof/>
+                <w:webHidden/>
+              </w:rPr>
+              <w:fldChar w:fldCharType="separate"/>
+            </w:r>
+            <w:r>
+              <w:rPr>
+                <w:noProof/>
+                <w:webHidden/>
+              </w:rPr>
+              <w:t>2</w:t>
+            </w:r>
+            <w:r>
+              <w:rPr>
+                <w:noProof/>
+                <w:webHidden/>
+              </w:rPr>
+              <w:fldChar w:fldCharType="end"/>
+            </w:r>
+          </w:hyperlink>
+        </w:p>
+        <w:p>
+          <w:r>
+            <w:rPr>
+              <w:b/>
+              <w:bCs/>
+              <w:noProof/>
+            </w:rPr>
+            <w:fldChar w:fldCharType="end"/>
+          </w:r>
+        </w:p>
+      </w:sdtContent>
+    </w:sdt>
+    <w:p>
+      <w:pPr>
+        <w:pStyle w:val="Heading1"/>
+        <w:rPr>
+          <w:lang w:val="en-US"/>
+        </w:rPr>
+      </w:pPr>
+      <w:bookmarkStart w:id="0" w:name="_Toc95808661"/>
+      <w:r>
+        <w:rPr>
+          <w:lang w:val="en-US"/>
+        </w:rPr>
+        <w:t>I</w:t>
+      </w:r>
+      <w:r>
+        <w:rPr>
+          <w:lang w:val="en-US"/>
+        </w:rPr>
+        <w:t>ntroduction</w:t>
+      </w:r>
+      <w:bookmarkEnd w:id="0"/>
+    </w:p>
+    <w:p>
+      <w:pPr>
+        <w:rPr>
+          <w:sz w:val="24"/>
+          <w:szCs w:val="24"/>
+          <w:lang w:val="en-US"/>
+        </w:rPr>
+      </w:pPr>
+      <w:r>
+        <w:rPr>
+          <w:sz w:val="24"/>
+          <w:szCs w:val="24"/>
+          <w:lang w:val="en-US"/>
+        </w:rPr>
+        <w:t xml:space="preserve">This document aims to provide insight into the technical aspects of the project for the </w:t>
       </w:r>
       <w:r>
         <w:rPr>
@@ -431,25 +543,10 @@
           <w:bCs/>
           <w:sz w:val="24"/>
           <w:szCs w:val="24"/>
-          <w:lang w:val="en-US"/>
-        </w:rPr>
-        <w:t>:</w:t>
-      </w:r>
-      <w:r>
-        <w:rPr>
-          <w:sz w:val="24"/>
-          <w:szCs w:val="24"/>
-          <w:lang w:val="en-US"/>
-        </w:rPr>
-        <w:t xml:space="preserve"> will be implemented mandatorily</w:t>
-      </w:r>
-      <w:r>
-        <w:rPr>
-          <w:sz w:val="24"/>
-          <w:szCs w:val="24"/>
-          <w:lang w:val="en-US"/>
-        </w:rPr>
-        <w:br/>
+          <w:u w:val="single"/>
+          <w:lang w:val="en-US"/>
+        </w:rPr>
+        <w:t>first 6 weeks</w:t>
       </w:r>
       <w:r>
         <w:rPr>
@@ -459,34 +556,291 @@
           <w:szCs w:val="24"/>
           <w:lang w:val="en-US"/>
         </w:rPr>
-        <w:t>S – Should have</w:t>
-      </w:r>
-      <w:r>
+        <w:t xml:space="preserve"> </w:t>
+      </w:r>
+      <w:r>
+        <w:rPr>
+          <w:sz w:val="24"/>
+          <w:szCs w:val="24"/>
+          <w:lang w:val="en-US"/>
+        </w:rPr>
+        <w:t>(</w:t>
+      </w:r>
+      <w:r>
+        <w:rPr>
+          <w:sz w:val="24"/>
+          <w:szCs w:val="24"/>
+          <w:lang w:val="en-US"/>
+        </w:rPr>
+        <w:t>w</w:t>
+      </w:r>
+      <w:r>
+        <w:rPr>
+          <w:sz w:val="24"/>
+          <w:szCs w:val="24"/>
+          <w:lang w:val="en-US"/>
+        </w:rPr>
+        <w:t>aterfall phase)</w:t>
+      </w:r>
+      <w:r>
+        <w:rPr>
+          <w:sz w:val="24"/>
+          <w:szCs w:val="24"/>
+          <w:lang w:val="en-US"/>
+        </w:rPr>
+        <w:t xml:space="preserve">. </w:t>
+      </w:r>
+    </w:p>
+    <w:p>
+      <w:pPr>
+        <w:rPr>
+          <w:sz w:val="24"/>
+          <w:szCs w:val="24"/>
+          <w:lang w:val="en-US"/>
+        </w:rPr>
+      </w:pPr>
+      <w:r>
+        <w:rPr>
+          <w:sz w:val="24"/>
+          <w:szCs w:val="24"/>
+          <w:lang w:val="en-US"/>
+        </w:rPr>
+        <w:t>In order to make the user requirements more easily understandable and imaginable, we have created the following employee hierarchy scheme</w:t>
+      </w:r>
+      <w:r>
+        <w:rPr>
+          <w:sz w:val="24"/>
+          <w:szCs w:val="24"/>
+          <w:lang w:val="en-US"/>
+        </w:rPr>
+        <w:t>.</w:t>
+      </w:r>
+    </w:p>
+    <w:p>
+      <w:pPr>
         <w:rPr>
           <w:b/>
           <w:bCs/>
           <w:sz w:val="24"/>
           <w:szCs w:val="24"/>
-          <w:lang w:val="en-US"/>
-        </w:rPr>
-        <w:t>:</w:t>
-      </w:r>
-      <w:r>
-        <w:rPr>
-          <w:sz w:val="24"/>
-          <w:szCs w:val="24"/>
-          <w:lang w:val="en-US"/>
-        </w:rPr>
-        <w:t xml:space="preserve"> will be implemented but possibly not during the first phase.</w:t>
-      </w:r>
-      <w:r>
-        <w:rPr>
-          <w:sz w:val="24"/>
-          <w:szCs w:val="24"/>
-          <w:lang w:val="en-US"/>
-        </w:rPr>
-        <w:br/>
-      </w:r>
+          <w:u w:val="single"/>
+          <w:lang w:val="en-US"/>
+        </w:rPr>
+      </w:pPr>
+      <w:r>
+        <w:rPr>
+          <w:noProof/>
+          <w:lang w:val="en-US"/>
+        </w:rPr>
+        <w:drawing>
+          <wp:inline distT="0" distB="0" distL="0" distR="0" wp14:anchorId="4A4326E7" wp14:editId="0D385678">
+            <wp:extent cx="5753100" cy="3028950"/>
+            <wp:effectExtent l="0" t="0" r="0" b="0"/>
+            <wp:docPr id="3" name="Picture 3" descr="Fig.1">
+              <a:extLst xmlns:a="http://schemas.openxmlformats.org/drawingml/2006/main">
+                <a:ext uri="{C183D7F6-B498-43B3-948B-1728B52AA6E4}">
+                  <adec:decorative xmlns:adec="http://schemas.microsoft.com/office/drawing/2017/decorative" val="0"/>
+                </a:ext>
+              </a:extLst>
+            </wp:docPr>
+            <wp:cNvGraphicFramePr>
+              <a:graphicFrameLocks xmlns:a="http://schemas.openxmlformats.org/drawingml/2006/main" noChangeAspect="1"/>
+            </wp:cNvGraphicFramePr>
+            <a:graphic xmlns:a="http://schemas.openxmlformats.org/drawingml/2006/main">
+              <a:graphicData uri="http://schemas.openxmlformats.org/drawingml/2006/picture">
+                <pic:pic xmlns:pic="http://schemas.openxmlformats.org/drawingml/2006/picture">
+                  <pic:nvPicPr>
+                    <pic:cNvPr id="3" name="Picture 3" descr="Fig.1">
+                      <a:extLst>
+                        <a:ext uri="{C183D7F6-B498-43B3-948B-1728B52AA6E4}">
+                          <adec:decorative xmlns:adec="http://schemas.microsoft.com/office/drawing/2017/decorative" val="0"/>
+                        </a:ext>
+                      </a:extLst>
+                    </pic:cNvPr>
+                    <pic:cNvPicPr>
+                      <a:picLocks noChangeAspect="1" noChangeArrowheads="1"/>
+                    </pic:cNvPicPr>
+                  </pic:nvPicPr>
+                  <pic:blipFill>
+                    <a:blip r:embed="rId7">
+                      <a:extLst>
+                        <a:ext uri="{28A0092B-C50C-407E-A947-70E740481C1C}">
+                          <a14:useLocalDpi xmlns:a14="http://schemas.microsoft.com/office/drawing/2010/main" val="0"/>
+                        </a:ext>
+                      </a:extLst>
+                    </a:blip>
+                    <a:srcRect/>
+                    <a:stretch>
+                      <a:fillRect/>
+                    </a:stretch>
+                  </pic:blipFill>
+                  <pic:spPr bwMode="auto">
+                    <a:xfrm>
+                      <a:off x="0" y="0"/>
+                      <a:ext cx="5753100" cy="3028950"/>
+                    </a:xfrm>
+                    <a:prstGeom prst="rect">
+                      <a:avLst/>
+                    </a:prstGeom>
+                    <a:noFill/>
+                    <a:ln>
+                      <a:noFill/>
+                    </a:ln>
+                  </pic:spPr>
+                </pic:pic>
+              </a:graphicData>
+            </a:graphic>
+          </wp:inline>
+        </w:drawing>
+      </w:r>
+    </w:p>
+    <w:p>
+      <w:pPr>
+        <w:ind w:left="360"/>
+        <w:rPr>
+          <w:color w:val="FF0000"/>
+          <w:sz w:val="24"/>
+          <w:szCs w:val="24"/>
+          <w:lang w:val="en-US"/>
+        </w:rPr>
+      </w:pPr>
+    </w:p>
+    <w:p>
+      <w:pPr>
+        <w:ind w:left="360"/>
+        <w:jc w:val="center"/>
+        <w:rPr>
+          <w:i/>
+          <w:iCs/>
+          <w:color w:val="000000" w:themeColor="text1"/>
+          <w:sz w:val="24"/>
+          <w:szCs w:val="24"/>
+          <w:lang w:val="en-US"/>
+        </w:rPr>
+      </w:pPr>
+      <w:r>
+        <w:rPr>
+          <w:i/>
+          <w:iCs/>
+          <w:color w:val="000000" w:themeColor="text1"/>
+          <w:sz w:val="24"/>
+          <w:szCs w:val="24"/>
+          <w:lang w:val="en-US"/>
+        </w:rPr>
+        <w:t>(</w:t>
+      </w:r>
+      <w:r>
+        <w:rPr>
+          <w:i/>
+          <w:iCs/>
+          <w:color w:val="000000" w:themeColor="text1"/>
+          <w:sz w:val="24"/>
+          <w:szCs w:val="24"/>
+          <w:lang w:val="en-US"/>
+        </w:rPr>
+        <w:t>Fig.1</w:t>
+      </w:r>
+      <w:r>
+        <w:rPr>
+          <w:i/>
+          <w:iCs/>
+          <w:color w:val="000000" w:themeColor="text1"/>
+          <w:sz w:val="24"/>
+          <w:szCs w:val="24"/>
+          <w:lang w:val="en-US"/>
+        </w:rPr>
+        <w:t>)</w:t>
+      </w:r>
+    </w:p>
+    <w:p>
+      <w:pPr>
+        <w:ind w:left="360"/>
+        <w:rPr>
+          <w:sz w:val="24"/>
+          <w:szCs w:val="24"/>
+          <w:lang w:val="en-US"/>
+        </w:rPr>
+      </w:pPr>
+      <w:r>
+        <w:rPr>
+          <w:color w:val="FF0000"/>
+          <w:sz w:val="24"/>
+          <w:szCs w:val="24"/>
+          <w:lang w:val="en-US"/>
+        </w:rPr>
+        <w:t>N</w:t>
+      </w:r>
+      <w:r>
+        <w:rPr>
+          <w:color w:val="FF0000"/>
+          <w:sz w:val="24"/>
+          <w:szCs w:val="24"/>
+          <w:lang w:val="en-US"/>
+        </w:rPr>
+        <w:t xml:space="preserve">ote: </w:t>
+      </w:r>
+      <w:r>
+        <w:rPr>
+          <w:color w:val="000000" w:themeColor="text1"/>
+          <w:sz w:val="24"/>
+          <w:szCs w:val="24"/>
+          <w:lang w:val="en-US"/>
+        </w:rPr>
+        <w:t>Janitors and Security personnel will not have any interaction with the software in its initial versions.</w:t>
+      </w:r>
+    </w:p>
+    <w:p>
+      <w:pPr>
+        <w:rPr>
+          <w:lang w:val="en-US"/>
+        </w:rPr>
+      </w:pPr>
+    </w:p>
+    <w:p>
+      <w:pPr>
+        <w:pStyle w:val="Heading1"/>
+        <w:rPr>
+          <w:lang w:val="en-US"/>
+        </w:rPr>
+      </w:pPr>
+      <w:bookmarkStart w:id="1" w:name="_Toc95808662"/>
+      <w:r>
+        <w:rPr>
+          <w:lang w:val="en-US"/>
+        </w:rPr>
+        <w:t>U</w:t>
+      </w:r>
+      <w:r>
+        <w:rPr>
+          <w:lang w:val="en-US"/>
+        </w:rPr>
+        <w:t>ser requirements</w:t>
+      </w:r>
+      <w:bookmarkEnd w:id="1"/>
+    </w:p>
+    <w:p>
+      <w:pPr>
+        <w:rPr>
+          <w:sz w:val="24"/>
+          <w:szCs w:val="24"/>
+          <w:lang w:val="en-US"/>
+        </w:rPr>
+      </w:pPr>
+      <w:r>
+        <w:rPr>
+          <w:sz w:val="24"/>
+          <w:szCs w:val="24"/>
+          <w:lang w:val="en-US"/>
+        </w:rPr>
+        <w:t>This document uses the MoSCoW user requirement classification system, in which each letter stands for the following:</w:t>
+      </w:r>
+    </w:p>
+    <w:p>
+      <w:pPr>
+        <w:rPr>
+          <w:lang w:val="en-US"/>
+        </w:rPr>
+      </w:pPr>
       <w:r>
         <w:rPr>
           <w:b/>
@@ -495,7 +849,23 @@
           <w:szCs w:val="24"/>
           <w:lang w:val="en-US"/>
         </w:rPr>
-        <w:t>C – Could have</w:t>
+        <w:t>M – Must have:</w:t>
+      </w:r>
+      <w:r>
+        <w:rPr>
+          <w:sz w:val="24"/>
+          <w:szCs w:val="24"/>
+          <w:lang w:val="en-US"/>
+        </w:rPr>
+        <w:t xml:space="preserve"> will be implemented mandatorily</w:t>
+      </w:r>
+      <w:r>
+        <w:rPr>
+          <w:sz w:val="24"/>
+          <w:szCs w:val="24"/>
+          <w:lang w:val="en-US"/>
+        </w:rPr>
+        <w:br/>
       </w:r>
       <w:r>
         <w:rPr>
@@ -505,15 +875,15 @@
           <w:szCs w:val="24"/>
           <w:lang w:val="en-US"/>
         </w:rPr>
-        <w:t>:</w:t>
-      </w:r>
-      <w:r>
-        <w:rPr>
-          <w:sz w:val="24"/>
-          <w:szCs w:val="24"/>
-          <w:lang w:val="en-US"/>
-        </w:rPr>
-        <w:t xml:space="preserve"> potential ideas that are not essential but might be implemented at some point</w:t>
+        <w:t>S – Should have:</w:t>
+      </w:r>
+      <w:r>
+        <w:rPr>
+          <w:sz w:val="24"/>
+          <w:szCs w:val="24"/>
+          <w:lang w:val="en-US"/>
+        </w:rPr>
+        <w:t xml:space="preserve"> will be implemented but possibly not during the first phase.</w:t>
       </w:r>
       <w:r>
         <w:rPr>
@@ -531,7 +901,23 @@
           <w:szCs w:val="24"/>
           <w:lang w:val="en-US"/>
         </w:rPr>
-        <w:t>W – Won’t have</w:t>
+        <w:t>C – Could have:</w:t>
+      </w:r>
+      <w:r>
+        <w:rPr>
+          <w:sz w:val="24"/>
+          <w:szCs w:val="24"/>
+          <w:lang w:val="en-US"/>
+        </w:rPr>
+        <w:t xml:space="preserve"> potential ideas that are not essential but might be implemented at some point</w:t>
+      </w:r>
+      <w:r>
+        <w:rPr>
+          <w:sz w:val="24"/>
+          <w:szCs w:val="24"/>
+          <w:lang w:val="en-US"/>
+        </w:rPr>
+        <w:br/>
       </w:r>
       <w:r>
         <w:rPr>
@@ -541,7 +927,7 @@
           <w:szCs w:val="24"/>
           <w:lang w:val="en-US"/>
         </w:rPr>
-        <w:t>:</w:t>
+        <w:t>W – Won’t have:</w:t>
       </w:r>
       <w:r>
         <w:rPr>
@@ -559,12 +945,26 @@
           <w:lang w:val="en-US"/>
         </w:rPr>
       </w:pPr>
-      <w:r>
-        <w:rPr>
-          <w:lang w:val="en-US"/>
-        </w:rPr>
-        <w:t>EMployees</w:t>
-      </w:r>
+      <w:bookmarkStart w:id="2" w:name="_Toc95808663"/>
+      <w:r>
+        <w:rPr>
+          <w:lang w:val="en-US"/>
+        </w:rPr>
+        <w:t>E</w:t>
+      </w:r>
+      <w:r>
+        <w:rPr>
+          <w:lang w:val="en-US"/>
+        </w:rPr>
+        <w:t>m</w:t>
+      </w:r>
+      <w:r>
+        <w:rPr>
+          <w:lang w:val="en-US"/>
+        </w:rPr>
+        <w:t>ployees</w:t>
+      </w:r>
+      <w:bookmarkEnd w:id="2"/>
     </w:p>
     <w:p>
       <w:pPr>
@@ -787,29 +1187,6 @@
     </w:p>
     <w:p>
       <w:pPr>
-        <w:rPr>
-          <w:sz w:val="24"/>
-          <w:szCs w:val="24"/>
-          <w:lang w:val="en-US"/>
-        </w:rPr>
-      </w:pPr>
-    </w:p>
-    <w:p>
-      <w:pPr>
-        <w:pStyle w:val="Heading3"/>
-        <w:rPr>
-          <w:lang w:val="en-US"/>
-        </w:rPr>
-      </w:pPr>
-      <w:r>
-        <w:rPr>
-          <w:lang w:val="en-US"/>
-        </w:rPr>
-        <w:t>Scheduling</w:t>
-      </w:r>
-    </w:p>
-    <w:p>
-      <w:pPr>
         <w:pStyle w:val="ListParagraph"/>
         <w:numPr>
           <w:ilvl w:val="0"/>
@@ -827,24 +1204,33 @@
           <w:szCs w:val="24"/>
           <w:lang w:val="en-US"/>
         </w:rPr>
-        <w:t>FR-0</w:t>
-      </w:r>
-      <w:r>
-        <w:rPr>
-          <w:sz w:val="24"/>
-          <w:szCs w:val="24"/>
-          <w:lang w:val="en-US"/>
-        </w:rPr>
-        <w:t>8</w:t>
-      </w:r>
-      <w:r>
-        <w:rPr>
-          <w:sz w:val="24"/>
-          <w:szCs w:val="24"/>
-          <w:lang w:val="en-US"/>
-        </w:rPr>
-        <w:t xml:space="preserve"> (S): Employee managers should be able to assign shifts to personnel</w:t>
-      </w:r>
+        <w:t>FR-08 (S): Departments can be added or removed by employee managers</w:t>
+      </w:r>
+    </w:p>
+    <w:p>
+      <w:pPr>
+        <w:rPr>
+          <w:sz w:val="24"/>
+          <w:szCs w:val="24"/>
+          <w:lang w:val="en-US"/>
+        </w:rPr>
+      </w:pPr>
+    </w:p>
+    <w:p>
+      <w:pPr>
+        <w:pStyle w:val="Heading3"/>
+        <w:rPr>
+          <w:lang w:val="en-US"/>
+        </w:rPr>
+      </w:pPr>
+      <w:bookmarkStart w:id="3" w:name="_Toc95808664"/>
+      <w:r>
+        <w:rPr>
+          <w:lang w:val="en-US"/>
+        </w:rPr>
+        <w:t>Scheduling</w:t>
+      </w:r>
+      <w:bookmarkEnd w:id="3"/>
     </w:p>
     <w:p>
       <w:pPr>
@@ -881,7 +1267,7 @@
           <w:szCs w:val="24"/>
           <w:lang w:val="en-US"/>
         </w:rPr>
-        <w:t xml:space="preserve"> (S): Employee managers should be able to view the work schedule for all personnel</w:t>
+        <w:t xml:space="preserve"> (S): Employee managers should be able to assign shifts to personnel</w:t>
       </w:r>
     </w:p>
     <w:p>
@@ -903,7 +1289,23 @@
           <w:szCs w:val="24"/>
           <w:lang w:val="en-US"/>
         </w:rPr>
-        <w:t>FR-10 (S): Department managers can view the employees in their department</w:t>
+        <w:t>FR-</w:t>
+      </w:r>
+      <w:r>
+        <w:rPr>
+          <w:sz w:val="24"/>
+          <w:szCs w:val="24"/>
+          <w:lang w:val="en-US"/>
+        </w:rPr>
+        <w:t>10</w:t>
+      </w:r>
+      <w:r>
+        <w:rPr>
+          <w:sz w:val="24"/>
+          <w:szCs w:val="24"/>
+          <w:lang w:val="en-US"/>
+        </w:rPr>
+        <w:t xml:space="preserve"> (S): Employee managers should be able to view the work schedule for all personnel</w:t>
       </w:r>
     </w:p>
     <w:p>
@@ -925,7 +1327,23 @@
           <w:szCs w:val="24"/>
           <w:lang w:val="en-US"/>
         </w:rPr>
-        <w:t>FR-10 (C): Department managers can mark attendance for department employees</w:t>
+        <w:t>FR-1</w:t>
+      </w:r>
+      <w:r>
+        <w:rPr>
+          <w:sz w:val="24"/>
+          <w:szCs w:val="24"/>
+          <w:lang w:val="en-US"/>
+        </w:rPr>
+        <w:t>1</w:t>
+      </w:r>
+      <w:r>
+        <w:rPr>
+          <w:sz w:val="24"/>
+          <w:szCs w:val="24"/>
+          <w:lang w:val="en-US"/>
+        </w:rPr>
+        <w:t xml:space="preserve"> (S): Department managers can view the employees in their department</w:t>
       </w:r>
     </w:p>
     <w:p>
@@ -947,7 +1365,23 @@
           <w:szCs w:val="24"/>
           <w:lang w:val="en-US"/>
         </w:rPr>
-        <w:t>FR-12 (S): Depot managers can view the cashiers and warehouse workers</w:t>
+        <w:t>FR-1</w:t>
+      </w:r>
+      <w:r>
+        <w:rPr>
+          <w:sz w:val="24"/>
+          <w:szCs w:val="24"/>
+          <w:lang w:val="en-US"/>
+        </w:rPr>
+        <w:t>2</w:t>
+      </w:r>
+      <w:r>
+        <w:rPr>
+          <w:sz w:val="24"/>
+          <w:szCs w:val="24"/>
+          <w:lang w:val="en-US"/>
+        </w:rPr>
+        <w:t xml:space="preserve"> (C): Department managers can mark attendance for department employees</w:t>
       </w:r>
     </w:p>
     <w:p>
@@ -985,31 +1419,7 @@
           <w:szCs w:val="24"/>
           <w:lang w:val="en-US"/>
         </w:rPr>
-        <w:t xml:space="preserve"> (C): Depot managers can mark attendance for cashiers and warehouse workers</w:t>
-      </w:r>
-    </w:p>
-    <w:p>
-      <w:pPr>
-        <w:ind w:left="360"/>
-        <w:rPr>
-          <w:sz w:val="24"/>
-          <w:szCs w:val="24"/>
-          <w:lang w:val="en-US"/>
-        </w:rPr>
-      </w:pPr>
-    </w:p>
-    <w:p>
-      <w:pPr>
-        <w:pStyle w:val="Heading3"/>
-        <w:rPr>
-          <w:lang w:val="en-US"/>
-        </w:rPr>
-      </w:pPr>
-      <w:r>
-        <w:rPr>
-          <w:lang w:val="en-US"/>
-        </w:rPr>
-        <w:t>Inventory &amp; SALES</w:t>
+        <w:t xml:space="preserve"> (S): Depot managers can view the cashiers and warehouse workers</w:t>
       </w:r>
     </w:p>
     <w:p>
@@ -1031,15 +1441,7 @@
           <w:szCs w:val="24"/>
           <w:lang w:val="en-US"/>
         </w:rPr>
-        <w:t>FR-</w:t>
-      </w:r>
-      <w:r>
-        <w:rPr>
-          <w:sz w:val="24"/>
-          <w:szCs w:val="24"/>
-          <w:lang w:val="en-US"/>
-        </w:rPr>
-        <w:t>1</w:t>
+        <w:t>FR-1</w:t>
       </w:r>
       <w:r>
         <w:rPr>
@@ -1055,40 +1457,34 @@
           <w:szCs w:val="24"/>
           <w:lang w:val="en-US"/>
         </w:rPr>
-        <w:t xml:space="preserve"> (</w:t>
-      </w:r>
-      <w:r>
-        <w:rPr>
-          <w:sz w:val="24"/>
-          <w:szCs w:val="24"/>
-          <w:lang w:val="en-US"/>
-        </w:rPr>
-        <w:t>S</w:t>
-      </w:r>
-      <w:r>
-        <w:rPr>
-          <w:sz w:val="24"/>
-          <w:szCs w:val="24"/>
-          <w:lang w:val="en-US"/>
-        </w:rPr>
-        <w:t>)</w:t>
-      </w:r>
-      <w:r>
-        <w:rPr>
-          <w:sz w:val="24"/>
-          <w:szCs w:val="24"/>
-          <w:lang w:val="en-US"/>
-        </w:rPr>
-        <w:t xml:space="preserve">: </w:t>
-      </w:r>
-      <w:r>
-        <w:rPr>
-          <w:sz w:val="24"/>
-          <w:szCs w:val="24"/>
-          <w:lang w:val="en-US"/>
-        </w:rPr>
-        <w:t>Certain employees should be able to see the inventory</w:t>
-      </w:r>
+        <w:t xml:space="preserve"> (C): Depot managers can mark attendance for cashiers and warehouse workers</w:t>
+      </w:r>
+    </w:p>
+    <w:p>
+      <w:pPr>
+        <w:ind w:left="360"/>
+        <w:rPr>
+          <w:sz w:val="24"/>
+          <w:szCs w:val="24"/>
+          <w:lang w:val="en-US"/>
+        </w:rPr>
+      </w:pPr>
+    </w:p>
+    <w:p>
+      <w:pPr>
+        <w:pStyle w:val="Heading3"/>
+        <w:rPr>
+          <w:lang w:val="en-US"/>
+        </w:rPr>
+      </w:pPr>
+      <w:bookmarkStart w:id="4" w:name="_Toc95808665"/>
+      <w:r>
+        <w:rPr>
+          <w:lang w:val="en-US"/>
+        </w:rPr>
+        <w:t>Inventory &amp; SALES</w:t>
+      </w:r>
+      <w:bookmarkEnd w:id="4"/>
     </w:p>
     <w:p>
       <w:pPr>
@@ -1149,7 +1545,23 @@
           <w:szCs w:val="24"/>
           <w:lang w:val="en-US"/>
         </w:rPr>
-        <w:t>): Depot managers can modify (order/restock) the inventory</w:t>
+        <w:t>)</w:t>
+      </w:r>
+      <w:r>
+        <w:rPr>
+          <w:sz w:val="24"/>
+          <w:szCs w:val="24"/>
+          <w:lang w:val="en-US"/>
+        </w:rPr>
+        <w:t xml:space="preserve">: </w:t>
+      </w:r>
+      <w:r>
+        <w:rPr>
+          <w:sz w:val="24"/>
+          <w:szCs w:val="24"/>
+          <w:lang w:val="en-US"/>
+        </w:rPr>
+        <w:t>Certain employees should be able to see the inventory</w:t>
       </w:r>
     </w:p>
     <w:p>
@@ -1195,7 +1607,23 @@
           <w:szCs w:val="24"/>
           <w:lang w:val="en-US"/>
         </w:rPr>
-        <w:t xml:space="preserve"> (S): Depot managers can add new products</w:t>
+        <w:t xml:space="preserve"> (</w:t>
+      </w:r>
+      <w:r>
+        <w:rPr>
+          <w:sz w:val="24"/>
+          <w:szCs w:val="24"/>
+          <w:lang w:val="en-US"/>
+        </w:rPr>
+        <w:t>S</w:t>
+      </w:r>
+      <w:r>
+        <w:rPr>
+          <w:sz w:val="24"/>
+          <w:szCs w:val="24"/>
+          <w:lang w:val="en-US"/>
+        </w:rPr>
+        <w:t>): Depot managers can modify (order/restock) the inventory</w:t>
       </w:r>
     </w:p>
     <w:p>
@@ -1241,7 +1669,7 @@
           <w:szCs w:val="24"/>
           <w:lang w:val="en-US"/>
         </w:rPr>
-        <w:t xml:space="preserve"> (S): Depot managers can remove products</w:t>
+        <w:t xml:space="preserve"> (S): Depot managers can add new products</w:t>
       </w:r>
     </w:p>
     <w:p>
@@ -1287,31 +1715,7 @@
           <w:szCs w:val="24"/>
           <w:lang w:val="en-US"/>
         </w:rPr>
-        <w:t xml:space="preserve"> (</w:t>
-      </w:r>
-      <w:r>
-        <w:rPr>
-          <w:sz w:val="24"/>
-          <w:szCs w:val="24"/>
-          <w:lang w:val="en-US"/>
-        </w:rPr>
-        <w:t>S</w:t>
-      </w:r>
-      <w:r>
-        <w:rPr>
-          <w:sz w:val="24"/>
-          <w:szCs w:val="24"/>
-          <w:lang w:val="en-US"/>
-        </w:rPr>
-        <w:t xml:space="preserve">): </w:t>
-      </w:r>
-      <w:r>
-        <w:rPr>
-          <w:sz w:val="24"/>
-          <w:szCs w:val="24"/>
-          <w:lang w:val="en-US"/>
-        </w:rPr>
-        <w:t>Cashiers can sell products from the inventory</w:t>
+        <w:t xml:space="preserve"> (S): Depot managers can remove products</w:t>
       </w:r>
     </w:p>
     <w:p>
@@ -1333,6 +1737,77 @@
           <w:szCs w:val="24"/>
           <w:lang w:val="en-US"/>
         </w:rPr>
+        <w:t>FR-</w:t>
+      </w:r>
+      <w:r>
+        <w:rPr>
+          <w:sz w:val="24"/>
+          <w:szCs w:val="24"/>
+          <w:lang w:val="en-US"/>
+        </w:rPr>
+        <w:t>1</w:t>
+      </w:r>
+      <w:r>
+        <w:rPr>
+          <w:sz w:val="24"/>
+          <w:szCs w:val="24"/>
+          <w:lang w:val="en-US"/>
+        </w:rPr>
+        <w:t>9</w:t>
+      </w:r>
+      <w:r>
+        <w:rPr>
+          <w:sz w:val="24"/>
+          <w:szCs w:val="24"/>
+          <w:lang w:val="en-US"/>
+        </w:rPr>
+        <w:t xml:space="preserve"> (</w:t>
+      </w:r>
+      <w:r>
+        <w:rPr>
+          <w:sz w:val="24"/>
+          <w:szCs w:val="24"/>
+          <w:lang w:val="en-US"/>
+        </w:rPr>
+        <w:t>S</w:t>
+      </w:r>
+      <w:r>
+        <w:rPr>
+          <w:sz w:val="24"/>
+          <w:szCs w:val="24"/>
+          <w:lang w:val="en-US"/>
+        </w:rPr>
+        <w:t xml:space="preserve">): </w:t>
+      </w:r>
+      <w:r>
+        <w:rPr>
+          <w:sz w:val="24"/>
+          <w:szCs w:val="24"/>
+          <w:lang w:val="en-US"/>
+        </w:rPr>
+        <w:t>Cashiers can sell products from the inventory</w:t>
+      </w:r>
+    </w:p>
+    <w:p>
+      <w:pPr>
+        <w:pStyle w:val="ListParagraph"/>
+        <w:numPr>
+          <w:ilvl w:val="0"/>
+          <w:numId w:val="2"/>
+        </w:numPr>
+        <w:rPr>
+          <w:sz w:val="24"/>
+          <w:szCs w:val="24"/>
+          <w:lang w:val="en-US"/>
+        </w:rPr>
+      </w:pPr>
+      <w:r>
+        <w:rPr>
+          <w:sz w:val="24"/>
+          <w:szCs w:val="24"/>
+          <w:lang w:val="en-US"/>
+        </w:rPr>
+        <w:lastRenderedPageBreak/>
         <w:t>FR-</w:t>
       </w:r>
       <w:r>
@@ -2672,7 +3147,6 @@
     <w:basedOn w:val="Heading1"/>
     <w:next w:val="Normal"/>
     <w:uiPriority w:val="39"/>
-    <w:semiHidden/>
     <w:unhideWhenUsed/>
     <w:qFormat/>
     <w:rsid w:val="00374849"/>
@@ -2690,6 +3164,42 @@
       <w:ind w:left="720"/>
       <w:contextualSpacing/>
     </w:pPr>
+  </w:style>
+  <w:style w:type="paragraph" w:styleId="TOC1">
+    <w:name w:val="toc 1"/>
+    <w:basedOn w:val="Normal"/>
+    <w:next w:val="Normal"/>
+    <w:autoRedefine/>
+    <w:uiPriority w:val="39"/>
+    <w:unhideWhenUsed/>
+    <w:rsid w:val="0030430A"/>
+    <w:pPr>
+      <w:spacing w:after="100"/>
+    </w:pPr>
+  </w:style>
+  <w:style w:type="paragraph" w:styleId="TOC3">
+    <w:name w:val="toc 3"/>
+    <w:basedOn w:val="Normal"/>
+    <w:next w:val="Normal"/>
+    <w:autoRedefine/>
+    <w:uiPriority w:val="39"/>
+    <w:unhideWhenUsed/>
+    <w:rsid w:val="0030430A"/>
+    <w:pPr>
+      <w:spacing w:after="100"/>
+      <w:ind w:left="400"/>
+    </w:pPr>
+  </w:style>
+  <w:style w:type="character" w:styleId="Hyperlink">
+    <w:name w:val="Hyperlink"/>
+    <w:basedOn w:val="DefaultParagraphFont"/>
+    <w:uiPriority w:val="99"/>
+    <w:unhideWhenUsed/>
+    <w:rsid w:val="0030430A"/>
+    <w:rPr>
+      <w:color w:val="0563C1" w:themeColor="hyperlink"/>
+      <w:u w:val="single"/>
+    </w:rPr>
   </w:style>
 </w:styles>
 </file>
@@ -2987,4 +3497,16 @@
     </a:ext>
   </a:extLst>
 </a:theme>
+</file>
+
+<file path=customXml/item1.xml><?xml version="1.0" encoding="utf-8"?>
+<b:Sources xmlns:b="http://schemas.openxmlformats.org/officeDocument/2006/bibliography" xmlns="http://schemas.openxmlformats.org/officeDocument/2006/bibliography" SelectedStyle="\APASixthEditionOfficeOnline.xsl" StyleName="APA" Version="6"/>
+</file>
+
+<file path=customXml/itemProps1.xml><?xml version="1.0" encoding="utf-8"?>
+<ds:datastoreItem xmlns:ds="http://schemas.openxmlformats.org/officeDocument/2006/customXml" ds:itemID="{9B7314EB-9CA1-4ED5-8510-DBAF60537F0B}">
+  <ds:schemaRefs>
+    <ds:schemaRef ds:uri="http://schemas.openxmlformats.org/officeDocument/2006/bibliography"/>
+  </ds:schemaRefs>
+</ds:datastoreItem>
 </file>
</xml_diff>

<commit_message>
Added remaining forms and bare bones design
</commit_message>
<xml_diff>
--- a/Documentation and misc/URS.docx
+++ b/Documentation and misc/URS.docx
@@ -1,6 +1,6 @@
 
 <file path=word/document.xml><?xml version="1.0" encoding="utf-8"?>
-<w:document xmlns:wpc="http://schemas.microsoft.com/office/word/2010/wordprocessingCanvas" xmlns:cx="http://schemas.microsoft.com/office/drawing/2014/chartex" xmlns:mc="http://schemas.openxmlformats.org/markup-compatibility/2006" xmlns:o="urn:schemas-microsoft-com:office:office" xmlns:r="http://schemas.openxmlformats.org/officeDocument/2006/relationships" xmlns:m="http://schemas.openxmlformats.org/officeDocument/2006/math" xmlns:v="urn:schemas-microsoft-com:vml" xmlns:wp14="http://schemas.microsoft.com/office/word/2010/wordprocessingDrawing" xmlns:wp="http://schemas.openxmlformats.org/drawingml/2006/wordprocessingDrawing" xmlns:w10="urn:schemas-microsoft-com:office:word" xmlns:w="http://schemas.openxmlformats.org/wordprocessingml/2006/main" xmlns:w14="http://schemas.microsoft.com/office/word/2010/wordml" xmlns:w15="http://schemas.microsoft.com/office/word/2012/wordml" xmlns:w16se="http://schemas.microsoft.com/office/word/2015/wordml/symex" xmlns:wpg="http://schemas.microsoft.com/office/word/2010/wordprocessingGroup" xmlns:wpi="http://schemas.microsoft.com/office/word/2010/wordprocessingInk" xmlns:wne="http://schemas.microsoft.com/office/word/2006/wordml" xmlns:wps="http://schemas.microsoft.com/office/word/2010/wordprocessingShape" mc:Ignorable="w14 w15 w16se wp14">
+<w:document xmlns:wpc="http://schemas.microsoft.com/office/word/2010/wordprocessingCanvas" xmlns:cx="http://schemas.microsoft.com/office/drawing/2014/chartex" xmlns:cx1="http://schemas.microsoft.com/office/drawing/2015/9/8/chartex" xmlns:cx2="http://schemas.microsoft.com/office/drawing/2015/10/21/chartex" xmlns:cx3="http://schemas.microsoft.com/office/drawing/2016/5/9/chartex" xmlns:cx4="http://schemas.microsoft.com/office/drawing/2016/5/10/chartex" xmlns:cx5="http://schemas.microsoft.com/office/drawing/2016/5/11/chartex" xmlns:cx6="http://schemas.microsoft.com/office/drawing/2016/5/12/chartex" xmlns:cx7="http://schemas.microsoft.com/office/drawing/2016/5/13/chartex" xmlns:cx8="http://schemas.microsoft.com/office/drawing/2016/5/14/chartex" xmlns:mc="http://schemas.openxmlformats.org/markup-compatibility/2006" xmlns:aink="http://schemas.microsoft.com/office/drawing/2016/ink" xmlns:am3d="http://schemas.microsoft.com/office/drawing/2017/model3d" xmlns:o="urn:schemas-microsoft-com:office:office" xmlns:r="http://schemas.openxmlformats.org/officeDocument/2006/relationships" xmlns:m="http://schemas.openxmlformats.org/officeDocument/2006/math" xmlns:v="urn:schemas-microsoft-com:vml" xmlns:wp14="http://schemas.microsoft.com/office/word/2010/wordprocessingDrawing" xmlns:wp="http://schemas.openxmlformats.org/drawingml/2006/wordprocessingDrawing" xmlns:w10="urn:schemas-microsoft-com:office:word" xmlns:w="http://schemas.openxmlformats.org/wordprocessingml/2006/main" xmlns:w14="http://schemas.microsoft.com/office/word/2010/wordml" xmlns:w15="http://schemas.microsoft.com/office/word/2012/wordml" xmlns:w16cex="http://schemas.microsoft.com/office/word/2018/wordml/cex" xmlns:w16cid="http://schemas.microsoft.com/office/word/2016/wordml/cid" xmlns:w16="http://schemas.microsoft.com/office/word/2018/wordml" xmlns:w16sdtdh="http://schemas.microsoft.com/office/word/2020/wordml/sdtdatahash" xmlns:w16se="http://schemas.microsoft.com/office/word/2015/wordml/symex" xmlns:wpg="http://schemas.microsoft.com/office/word/2010/wordprocessingGroup" xmlns:wpi="http://schemas.microsoft.com/office/word/2010/wordprocessingInk" xmlns:wne="http://schemas.microsoft.com/office/word/2006/wordml" xmlns:wps="http://schemas.microsoft.com/office/word/2010/wordprocessingShape" mc:Ignorable="w14 w15 w16se w16cid w16 w16cex w16sdtdh wp14">
   <w:body>
     <w:p>
       <w:r>
@@ -113,7 +113,7 @@
       <w:sdtContent>
         <w:p>
           <w:pPr>
-            <w:pStyle w:val="af4"/>
+            <w:pStyle w:val="TOCHeading"/>
           </w:pPr>
           <w:r>
             <w:t>Contents</w:t>
@@ -121,7 +121,7 @@
         </w:p>
         <w:p>
           <w:pPr>
-            <w:pStyle w:val="11"/>
+            <w:pStyle w:val="TOC1"/>
             <w:tabs>
               <w:tab w:val="right" w:leader="dot" w:pos="9062"/>
             </w:tabs>
@@ -144,7 +144,7 @@
           <w:hyperlink w:anchor="_Toc95808661" w:history="1">
             <w:r>
               <w:rPr>
-                <w:rStyle w:val="af6"/>
+                <w:rStyle w:val="Hyperlink"/>
                 <w:noProof/>
                 <w:lang w:val="en-US"/>
               </w:rPr>
@@ -202,7 +202,7 @@
         </w:p>
         <w:p>
           <w:pPr>
-            <w:pStyle w:val="11"/>
+            <w:pStyle w:val="TOC1"/>
             <w:tabs>
               <w:tab w:val="right" w:leader="dot" w:pos="9062"/>
             </w:tabs>
@@ -216,7 +216,7 @@
           <w:hyperlink w:anchor="_Toc95808662" w:history="1">
             <w:r>
               <w:rPr>
-                <w:rStyle w:val="af6"/>
+                <w:rStyle w:val="Hyperlink"/>
                 <w:noProof/>
                 <w:lang w:val="en-US"/>
               </w:rPr>
@@ -274,7 +274,7 @@
         </w:p>
         <w:p>
           <w:pPr>
-            <w:pStyle w:val="31"/>
+            <w:pStyle w:val="TOC3"/>
             <w:tabs>
               <w:tab w:val="right" w:leader="dot" w:pos="9062"/>
             </w:tabs>
@@ -288,7 +288,7 @@
           <w:hyperlink w:anchor="_Toc95808663" w:history="1">
             <w:r>
               <w:rPr>
-                <w:rStyle w:val="af6"/>
+                <w:rStyle w:val="Hyperlink"/>
                 <w:noProof/>
                 <w:lang w:val="en-US"/>
               </w:rPr>
@@ -346,7 +346,7 @@
         </w:p>
         <w:p>
           <w:pPr>
-            <w:pStyle w:val="31"/>
+            <w:pStyle w:val="TOC3"/>
             <w:tabs>
               <w:tab w:val="right" w:leader="dot" w:pos="9062"/>
             </w:tabs>
@@ -360,7 +360,7 @@
           <w:hyperlink w:anchor="_Toc95808664" w:history="1">
             <w:r>
               <w:rPr>
-                <w:rStyle w:val="af6"/>
+                <w:rStyle w:val="Hyperlink"/>
                 <w:noProof/>
                 <w:lang w:val="en-US"/>
               </w:rPr>
@@ -418,7 +418,7 @@
         </w:p>
         <w:p>
           <w:pPr>
-            <w:pStyle w:val="31"/>
+            <w:pStyle w:val="TOC3"/>
             <w:tabs>
               <w:tab w:val="right" w:leader="dot" w:pos="9062"/>
             </w:tabs>
@@ -432,7 +432,7 @@
           <w:hyperlink w:anchor="_Toc95808665" w:history="1">
             <w:r>
               <w:rPr>
-                <w:rStyle w:val="af6"/>
+                <w:rStyle w:val="Hyperlink"/>
                 <w:noProof/>
                 <w:lang w:val="en-US"/>
               </w:rPr>
@@ -502,7 +502,7 @@
     </w:sdt>
     <w:p>
       <w:pPr>
-        <w:pStyle w:val="1"/>
+        <w:pStyle w:val="Heading1"/>
         <w:rPr>
           <w:lang w:val="en-US"/>
         </w:rPr>
@@ -640,7 +640,7 @@
             <wp:docPr id="3" name="Picture 3" descr="Fig.1">
               <a:extLst xmlns:a="http://schemas.openxmlformats.org/drawingml/2006/main">
                 <a:ext uri="{C183D7F6-B498-43B3-948B-1728B52AA6E4}">
-                  <adec:decorative xmlns:adec="http://schemas.microsoft.com/office/drawing/2017/decorative" xmlns:w16sdtdh="http://schemas.microsoft.com/office/word/2020/wordml/sdtdatahash" xmlns:w16="http://schemas.microsoft.com/office/word/2018/wordml" xmlns:w16cid="http://schemas.microsoft.com/office/word/2016/wordml/cid" xmlns:w16cex="http://schemas.microsoft.com/office/word/2018/wordml/cex" xmlns:w="http://schemas.openxmlformats.org/wordprocessingml/2006/main" xmlns:w10="urn:schemas-microsoft-com:office:word" xmlns:v="urn:schemas-microsoft-com:vml" xmlns:o="urn:schemas-microsoft-com:office:office" xmlns:am3d="http://schemas.microsoft.com/office/drawing/2017/model3d" xmlns:aink="http://schemas.microsoft.com/office/drawing/2016/ink" xmlns:cx8="http://schemas.microsoft.com/office/drawing/2016/5/14/chartex" xmlns:cx7="http://schemas.microsoft.com/office/drawing/2016/5/13/chartex" xmlns:cx6="http://schemas.microsoft.com/office/drawing/2016/5/12/chartex" xmlns:cx5="http://schemas.microsoft.com/office/drawing/2016/5/11/chartex" xmlns:cx4="http://schemas.microsoft.com/office/drawing/2016/5/10/chartex" xmlns:cx3="http://schemas.microsoft.com/office/drawing/2016/5/9/chartex" xmlns:cx2="http://schemas.microsoft.com/office/drawing/2015/10/21/chartex" xmlns:cx1="http://schemas.microsoft.com/office/drawing/2015/9/8/chartex" xmlns="" val="0"/>
+                  <adec:decorative xmlns:adec="http://schemas.microsoft.com/office/drawing/2017/decorative" val="0"/>
                 </a:ext>
               </a:extLst>
             </wp:docPr>
@@ -654,7 +654,7 @@
                     <pic:cNvPr id="3" name="Picture 3" descr="Fig.1">
                       <a:extLst>
                         <a:ext uri="{C183D7F6-B498-43B3-948B-1728B52AA6E4}">
-                          <adec:decorative xmlns:adec="http://schemas.microsoft.com/office/drawing/2017/decorative" xmlns:w16sdtdh="http://schemas.microsoft.com/office/word/2020/wordml/sdtdatahash" xmlns:w16="http://schemas.microsoft.com/office/word/2018/wordml" xmlns:w16cid="http://schemas.microsoft.com/office/word/2016/wordml/cid" xmlns:w16cex="http://schemas.microsoft.com/office/word/2018/wordml/cex" xmlns:w="http://schemas.openxmlformats.org/wordprocessingml/2006/main" xmlns:w10="urn:schemas-microsoft-com:office:word" xmlns:v="urn:schemas-microsoft-com:vml" xmlns:o="urn:schemas-microsoft-com:office:office" xmlns:am3d="http://schemas.microsoft.com/office/drawing/2017/model3d" xmlns:aink="http://schemas.microsoft.com/office/drawing/2016/ink" xmlns:cx8="http://schemas.microsoft.com/office/drawing/2016/5/14/chartex" xmlns:cx7="http://schemas.microsoft.com/office/drawing/2016/5/13/chartex" xmlns:cx6="http://schemas.microsoft.com/office/drawing/2016/5/12/chartex" xmlns:cx5="http://schemas.microsoft.com/office/drawing/2016/5/11/chartex" xmlns:cx4="http://schemas.microsoft.com/office/drawing/2016/5/10/chartex" xmlns:cx3="http://schemas.microsoft.com/office/drawing/2016/5/9/chartex" xmlns:cx2="http://schemas.microsoft.com/office/drawing/2015/10/21/chartex" xmlns:cx1="http://schemas.microsoft.com/office/drawing/2015/9/8/chartex" xmlns="" val="0"/>
+                          <adec:decorative xmlns:adec="http://schemas.microsoft.com/office/drawing/2017/decorative" val="0"/>
                         </a:ext>
                       </a:extLst>
                     </pic:cNvPr>
@@ -799,7 +799,7 @@
     </w:p>
     <w:p>
       <w:pPr>
-        <w:pStyle w:val="1"/>
+        <w:pStyle w:val="Heading1"/>
         <w:rPr>
           <w:lang w:val="en-US"/>
         </w:rPr>
@@ -959,7 +959,7 @@
     </w:p>
     <w:p>
       <w:pPr>
-        <w:pStyle w:val="3"/>
+        <w:pStyle w:val="Heading3"/>
         <w:rPr>
           <w:lang w:val="en-US"/>
         </w:rPr>
@@ -987,7 +987,7 @@
     </w:p>
     <w:p>
       <w:pPr>
-        <w:pStyle w:val="af5"/>
+        <w:pStyle w:val="ListParagraph"/>
         <w:numPr>
           <w:ilvl w:val="0"/>
           <w:numId w:val="2"/>
@@ -1050,7 +1050,7 @@
     </w:p>
     <w:p>
       <w:pPr>
-        <w:pStyle w:val="af5"/>
+        <w:pStyle w:val="ListParagraph"/>
         <w:numPr>
           <w:ilvl w:val="0"/>
           <w:numId w:val="2"/>
@@ -1072,7 +1072,7 @@
     </w:p>
     <w:p>
       <w:pPr>
-        <w:pStyle w:val="af5"/>
+        <w:pStyle w:val="ListParagraph"/>
         <w:numPr>
           <w:ilvl w:val="0"/>
           <w:numId w:val="2"/>
@@ -1118,7 +1118,7 @@
     </w:p>
     <w:p>
       <w:pPr>
-        <w:pStyle w:val="af5"/>
+        <w:pStyle w:val="ListParagraph"/>
         <w:numPr>
           <w:ilvl w:val="0"/>
           <w:numId w:val="2"/>
@@ -1140,7 +1140,7 @@
     </w:p>
     <w:p>
       <w:pPr>
-        <w:pStyle w:val="af5"/>
+        <w:pStyle w:val="ListParagraph"/>
         <w:numPr>
           <w:ilvl w:val="0"/>
           <w:numId w:val="2"/>
@@ -1178,7 +1178,7 @@
     </w:p>
     <w:p>
       <w:pPr>
-        <w:pStyle w:val="af5"/>
+        <w:pStyle w:val="ListParagraph"/>
         <w:numPr>
           <w:ilvl w:val="0"/>
           <w:numId w:val="2"/>
@@ -1216,7 +1216,7 @@
     </w:p>
     <w:p>
       <w:pPr>
-        <w:pStyle w:val="af5"/>
+        <w:pStyle w:val="ListParagraph"/>
         <w:numPr>
           <w:ilvl w:val="0"/>
           <w:numId w:val="2"/>
@@ -1254,7 +1254,7 @@
     </w:p>
     <w:p>
       <w:pPr>
-        <w:pStyle w:val="af5"/>
+        <w:pStyle w:val="ListParagraph"/>
         <w:numPr>
           <w:ilvl w:val="0"/>
           <w:numId w:val="2"/>
@@ -1292,7 +1292,7 @@
     </w:p>
     <w:p>
       <w:pPr>
-        <w:pStyle w:val="af5"/>
+        <w:pStyle w:val="ListParagraph"/>
         <w:numPr>
           <w:ilvl w:val="0"/>
           <w:numId w:val="2"/>
@@ -1339,7 +1339,7 @@
     </w:p>
     <w:p>
       <w:pPr>
-        <w:pStyle w:val="3"/>
+        <w:pStyle w:val="Heading3"/>
         <w:rPr>
           <w:lang w:val="en-US"/>
         </w:rPr>
@@ -1355,7 +1355,7 @@
     </w:p>
     <w:p>
       <w:pPr>
-        <w:pStyle w:val="af5"/>
+        <w:pStyle w:val="ListParagraph"/>
         <w:numPr>
           <w:ilvl w:val="0"/>
           <w:numId w:val="2"/>
@@ -1393,7 +1393,7 @@
     </w:p>
     <w:p>
       <w:pPr>
-        <w:pStyle w:val="af5"/>
+        <w:pStyle w:val="ListParagraph"/>
         <w:numPr>
           <w:ilvl w:val="0"/>
           <w:numId w:val="2"/>
@@ -1439,7 +1439,7 @@
     </w:p>
     <w:p>
       <w:pPr>
-        <w:pStyle w:val="af5"/>
+        <w:pStyle w:val="ListParagraph"/>
         <w:numPr>
           <w:ilvl w:val="0"/>
           <w:numId w:val="2"/>
@@ -1493,7 +1493,7 @@
     </w:p>
     <w:p>
       <w:pPr>
-        <w:pStyle w:val="af5"/>
+        <w:pStyle w:val="ListParagraph"/>
         <w:numPr>
           <w:ilvl w:val="0"/>
           <w:numId w:val="2"/>
@@ -1547,7 +1547,7 @@
     </w:p>
     <w:p>
       <w:pPr>
-        <w:pStyle w:val="af5"/>
+        <w:pStyle w:val="ListParagraph"/>
         <w:numPr>
           <w:ilvl w:val="0"/>
           <w:numId w:val="2"/>
@@ -1585,7 +1585,7 @@
     </w:p>
     <w:p>
       <w:pPr>
-        <w:pStyle w:val="af5"/>
+        <w:pStyle w:val="ListParagraph"/>
         <w:numPr>
           <w:ilvl w:val="0"/>
           <w:numId w:val="2"/>
@@ -1647,7 +1647,7 @@
     </w:p>
     <w:p>
       <w:pPr>
-        <w:pStyle w:val="af5"/>
+        <w:pStyle w:val="ListParagraph"/>
         <w:numPr>
           <w:ilvl w:val="0"/>
           <w:numId w:val="2"/>
@@ -1695,7 +1695,7 @@
     </w:p>
     <w:p>
       <w:pPr>
-        <w:pStyle w:val="3"/>
+        <w:pStyle w:val="Heading3"/>
         <w:rPr>
           <w:lang w:val="en-US"/>
         </w:rPr>
@@ -1711,7 +1711,7 @@
     </w:p>
     <w:p>
       <w:pPr>
-        <w:pStyle w:val="af5"/>
+        <w:pStyle w:val="ListParagraph"/>
         <w:numPr>
           <w:ilvl w:val="0"/>
           <w:numId w:val="2"/>
@@ -1781,7 +1781,7 @@
     </w:p>
     <w:p>
       <w:pPr>
-        <w:pStyle w:val="af5"/>
+        <w:pStyle w:val="ListParagraph"/>
         <w:numPr>
           <w:ilvl w:val="0"/>
           <w:numId w:val="2"/>
@@ -1843,7 +1843,7 @@
     </w:p>
     <w:p>
       <w:pPr>
-        <w:pStyle w:val="af5"/>
+        <w:pStyle w:val="ListParagraph"/>
         <w:numPr>
           <w:ilvl w:val="0"/>
           <w:numId w:val="2"/>
@@ -1882,7 +1882,7 @@
     </w:p>
     <w:p>
       <w:pPr>
-        <w:pStyle w:val="af5"/>
+        <w:pStyle w:val="ListParagraph"/>
         <w:numPr>
           <w:ilvl w:val="0"/>
           <w:numId w:val="2"/>
@@ -1920,7 +1920,7 @@
     </w:p>
     <w:p>
       <w:pPr>
-        <w:pStyle w:val="af5"/>
+        <w:pStyle w:val="ListParagraph"/>
         <w:numPr>
           <w:ilvl w:val="0"/>
           <w:numId w:val="2"/>
@@ -1982,7 +1982,7 @@
     </w:p>
     <w:p>
       <w:pPr>
-        <w:pStyle w:val="af5"/>
+        <w:pStyle w:val="ListParagraph"/>
         <w:numPr>
           <w:ilvl w:val="0"/>
           <w:numId w:val="2"/>
@@ -2044,7 +2044,7 @@
     </w:p>
     <w:p>
       <w:pPr>
-        <w:pStyle w:val="af5"/>
+        <w:pStyle w:val="ListParagraph"/>
         <w:numPr>
           <w:ilvl w:val="0"/>
           <w:numId w:val="2"/>
@@ -2115,7 +2115,7 @@
     </w:p>
     <w:p>
       <w:pPr>
-        <w:pStyle w:val="1"/>
+        <w:pStyle w:val="Heading1"/>
         <w:rPr>
           <w:lang w:val="en-US"/>
         </w:rPr>
@@ -2138,7 +2138,7 @@
     </w:p>
     <w:p>
       <w:pPr>
-        <w:pStyle w:val="3"/>
+        <w:pStyle w:val="Heading3"/>
         <w:rPr>
           <w:lang w:val="en-US"/>
         </w:rPr>
@@ -2149,21 +2149,19 @@
         </w:rPr>
         <w:t>Non-account specific</w:t>
       </w:r>
-      <w:bookmarkStart w:id="5" w:name="_GoBack"/>
-      <w:bookmarkEnd w:id="5"/>
-    </w:p>
-    <w:p>
-      <w:pPr>
-        <w:rPr>
-          <w:sz w:val="24"/>
-          <w:szCs w:val="24"/>
-          <w:lang w:val="en-US"/>
-        </w:rPr>
-      </w:pPr>
-    </w:p>
-    <w:p>
-      <w:pPr>
-        <w:pStyle w:val="3"/>
+    </w:p>
+    <w:p>
+      <w:pPr>
+        <w:rPr>
+          <w:sz w:val="24"/>
+          <w:szCs w:val="24"/>
+          <w:lang w:val="en-US"/>
+        </w:rPr>
+      </w:pPr>
+    </w:p>
+    <w:p>
+      <w:pPr>
+        <w:pStyle w:val="Heading3"/>
         <w:rPr>
           <w:lang w:val="en-US"/>
         </w:rPr>
@@ -2228,7 +2226,7 @@
     </w:p>
     <w:p>
       <w:pPr>
-        <w:pStyle w:val="af5"/>
+        <w:pStyle w:val="ListParagraph"/>
         <w:numPr>
           <w:ilvl w:val="0"/>
           <w:numId w:val="4"/>
@@ -2258,7 +2256,7 @@
     </w:p>
     <w:p>
       <w:pPr>
-        <w:pStyle w:val="af5"/>
+        <w:pStyle w:val="ListParagraph"/>
         <w:numPr>
           <w:ilvl w:val="0"/>
           <w:numId w:val="4"/>
@@ -2314,7 +2312,7 @@
     </w:p>
     <w:p>
       <w:pPr>
-        <w:pStyle w:val="af5"/>
+        <w:pStyle w:val="ListParagraph"/>
         <w:numPr>
           <w:ilvl w:val="0"/>
           <w:numId w:val="6"/>
@@ -2352,7 +2350,7 @@
     </w:p>
     <w:p>
       <w:pPr>
-        <w:pStyle w:val="af5"/>
+        <w:pStyle w:val="ListParagraph"/>
         <w:numPr>
           <w:ilvl w:val="0"/>
           <w:numId w:val="6"/>
@@ -2383,7 +2381,7 @@
     </w:p>
     <w:p>
       <w:pPr>
-        <w:pStyle w:val="3"/>
+        <w:pStyle w:val="Heading3"/>
         <w:rPr>
           <w:lang w:val="en-US"/>
         </w:rPr>
@@ -2464,7 +2462,7 @@
     </w:p>
     <w:p>
       <w:pPr>
-        <w:pStyle w:val="af5"/>
+        <w:pStyle w:val="ListParagraph"/>
         <w:numPr>
           <w:ilvl w:val="0"/>
           <w:numId w:val="7"/>
@@ -2494,7 +2492,7 @@
     </w:p>
     <w:p>
       <w:pPr>
-        <w:pStyle w:val="af5"/>
+        <w:pStyle w:val="ListParagraph"/>
         <w:numPr>
           <w:ilvl w:val="0"/>
           <w:numId w:val="7"/>
@@ -2543,7 +2541,7 @@
     </w:p>
     <w:p>
       <w:pPr>
-        <w:pStyle w:val="3"/>
+        <w:pStyle w:val="Heading3"/>
         <w:rPr>
           <w:lang w:val="en-US"/>
         </w:rPr>
@@ -2649,7 +2647,7 @@
     </w:p>
     <w:p>
       <w:pPr>
-        <w:pStyle w:val="af5"/>
+        <w:pStyle w:val="ListParagraph"/>
         <w:numPr>
           <w:ilvl w:val="0"/>
           <w:numId w:val="8"/>
@@ -2671,7 +2669,7 @@
     </w:p>
     <w:p>
       <w:pPr>
-        <w:pStyle w:val="af5"/>
+        <w:pStyle w:val="ListParagraph"/>
         <w:numPr>
           <w:ilvl w:val="0"/>
           <w:numId w:val="8"/>
@@ -2693,7 +2691,7 @@
     </w:p>
     <w:p>
       <w:pPr>
-        <w:pStyle w:val="af5"/>
+        <w:pStyle w:val="ListParagraph"/>
         <w:numPr>
           <w:ilvl w:val="0"/>
           <w:numId w:val="8"/>
@@ -2724,7 +2722,7 @@
     </w:p>
     <w:p>
       <w:pPr>
-        <w:pStyle w:val="3"/>
+        <w:pStyle w:val="Heading3"/>
         <w:rPr>
           <w:lang w:val="en-US"/>
         </w:rPr>
@@ -2840,7 +2838,7 @@
     </w:p>
     <w:p>
       <w:pPr>
-        <w:pStyle w:val="af5"/>
+        <w:pStyle w:val="ListParagraph"/>
         <w:numPr>
           <w:ilvl w:val="0"/>
           <w:numId w:val="10"/>
@@ -2862,7 +2860,7 @@
     </w:p>
     <w:p>
       <w:pPr>
-        <w:pStyle w:val="af5"/>
+        <w:pStyle w:val="ListParagraph"/>
         <w:numPr>
           <w:ilvl w:val="0"/>
           <w:numId w:val="10"/>
@@ -2884,7 +2882,7 @@
     </w:p>
     <w:p>
       <w:pPr>
-        <w:pStyle w:val="af5"/>
+        <w:pStyle w:val="ListParagraph"/>
         <w:numPr>
           <w:ilvl w:val="0"/>
           <w:numId w:val="10"/>
@@ -2906,7 +2904,7 @@
     </w:p>
     <w:p>
       <w:pPr>
-        <w:pStyle w:val="af5"/>
+        <w:pStyle w:val="ListParagraph"/>
         <w:numPr>
           <w:ilvl w:val="0"/>
           <w:numId w:val="10"/>
@@ -2928,7 +2926,7 @@
     </w:p>
     <w:p>
       <w:pPr>
-        <w:pStyle w:val="af5"/>
+        <w:pStyle w:val="ListParagraph"/>
         <w:numPr>
           <w:ilvl w:val="0"/>
           <w:numId w:val="10"/>
@@ -2950,7 +2948,7 @@
     </w:p>
     <w:p>
       <w:pPr>
-        <w:pStyle w:val="af5"/>
+        <w:pStyle w:val="ListParagraph"/>
         <w:numPr>
           <w:ilvl w:val="0"/>
           <w:numId w:val="10"/>
@@ -3078,7 +3076,7 @@
     </w:p>
     <w:p>
       <w:pPr>
-        <w:pStyle w:val="3"/>
+        <w:pStyle w:val="Heading3"/>
         <w:rPr>
           <w:lang w:val="en-US"/>
         </w:rPr>
@@ -3186,7 +3184,7 @@
     </w:p>
     <w:p>
       <w:pPr>
-        <w:pStyle w:val="af5"/>
+        <w:pStyle w:val="ListParagraph"/>
         <w:numPr>
           <w:ilvl w:val="0"/>
           <w:numId w:val="11"/>
@@ -3208,7 +3206,7 @@
     </w:p>
     <w:p>
       <w:pPr>
-        <w:pStyle w:val="af5"/>
+        <w:pStyle w:val="ListParagraph"/>
         <w:numPr>
           <w:ilvl w:val="0"/>
           <w:numId w:val="11"/>
@@ -3230,7 +3228,7 @@
     </w:p>
     <w:p>
       <w:pPr>
-        <w:pStyle w:val="af5"/>
+        <w:pStyle w:val="ListParagraph"/>
         <w:numPr>
           <w:ilvl w:val="0"/>
           <w:numId w:val="11"/>
@@ -3252,7 +3250,7 @@
     </w:p>
     <w:p>
       <w:pPr>
-        <w:pStyle w:val="af5"/>
+        <w:pStyle w:val="ListParagraph"/>
         <w:numPr>
           <w:ilvl w:val="0"/>
           <w:numId w:val="11"/>
@@ -3308,7 +3306,7 @@
     </w:p>
     <w:p>
       <w:pPr>
-        <w:pStyle w:val="af5"/>
+        <w:pStyle w:val="ListParagraph"/>
         <w:numPr>
           <w:ilvl w:val="0"/>
           <w:numId w:val="12"/>
@@ -3339,7 +3337,7 @@
     </w:p>
     <w:p>
       <w:pPr>
-        <w:pStyle w:val="3"/>
+        <w:pStyle w:val="Heading3"/>
         <w:rPr>
           <w:lang w:val="en-US"/>
         </w:rPr>
@@ -3487,7 +3485,7 @@
     </w:p>
     <w:p>
       <w:pPr>
-        <w:pStyle w:val="af5"/>
+        <w:pStyle w:val="ListParagraph"/>
         <w:numPr>
           <w:ilvl w:val="0"/>
           <w:numId w:val="13"/>
@@ -3509,7 +3507,7 @@
     </w:p>
     <w:p>
       <w:pPr>
-        <w:pStyle w:val="af5"/>
+        <w:pStyle w:val="ListParagraph"/>
         <w:numPr>
           <w:ilvl w:val="0"/>
           <w:numId w:val="13"/>
@@ -3531,7 +3529,7 @@
     </w:p>
     <w:p>
       <w:pPr>
-        <w:pStyle w:val="af5"/>
+        <w:pStyle w:val="ListParagraph"/>
         <w:numPr>
           <w:ilvl w:val="0"/>
           <w:numId w:val="13"/>
@@ -3553,7 +3551,7 @@
     </w:p>
     <w:p>
       <w:pPr>
-        <w:pStyle w:val="af5"/>
+        <w:pStyle w:val="ListParagraph"/>
         <w:numPr>
           <w:ilvl w:val="0"/>
           <w:numId w:val="13"/>
@@ -3575,7 +3573,7 @@
     </w:p>
     <w:p>
       <w:pPr>
-        <w:pStyle w:val="af5"/>
+        <w:pStyle w:val="ListParagraph"/>
         <w:numPr>
           <w:ilvl w:val="0"/>
           <w:numId w:val="13"/>
@@ -3597,7 +3595,7 @@
     </w:p>
     <w:p>
       <w:pPr>
-        <w:pStyle w:val="af5"/>
+        <w:pStyle w:val="ListParagraph"/>
         <w:numPr>
           <w:ilvl w:val="0"/>
           <w:numId w:val="13"/>
@@ -3619,7 +3617,7 @@
     </w:p>
     <w:p>
       <w:pPr>
-        <w:pStyle w:val="af5"/>
+        <w:pStyle w:val="ListParagraph"/>
         <w:numPr>
           <w:ilvl w:val="0"/>
           <w:numId w:val="13"/>
@@ -3779,7 +3777,7 @@
     </w:p>
     <w:p>
       <w:pPr>
-        <w:pStyle w:val="3"/>
+        <w:pStyle w:val="Heading3"/>
         <w:rPr>
           <w:lang w:val="en-US"/>
         </w:rPr>
@@ -3877,7 +3875,7 @@
     </w:p>
     <w:p>
       <w:pPr>
-        <w:pStyle w:val="af5"/>
+        <w:pStyle w:val="ListParagraph"/>
         <w:numPr>
           <w:ilvl w:val="0"/>
           <w:numId w:val="15"/>
@@ -3899,7 +3897,7 @@
     </w:p>
     <w:p>
       <w:pPr>
-        <w:pStyle w:val="af5"/>
+        <w:pStyle w:val="ListParagraph"/>
         <w:numPr>
           <w:ilvl w:val="0"/>
           <w:numId w:val="15"/>
@@ -3929,7 +3927,7 @@
     </w:p>
     <w:p>
       <w:pPr>
-        <w:pStyle w:val="af5"/>
+        <w:pStyle w:val="ListParagraph"/>
         <w:numPr>
           <w:ilvl w:val="0"/>
           <w:numId w:val="15"/>
@@ -3951,7 +3949,7 @@
     </w:p>
     <w:p>
       <w:pPr>
-        <w:pStyle w:val="3"/>
+        <w:pStyle w:val="Heading3"/>
         <w:rPr>
           <w:lang w:val="en-US"/>
         </w:rPr>
@@ -4059,7 +4057,7 @@
     </w:p>
     <w:p>
       <w:pPr>
-        <w:pStyle w:val="af5"/>
+        <w:pStyle w:val="ListParagraph"/>
         <w:numPr>
           <w:ilvl w:val="0"/>
           <w:numId w:val="17"/>
@@ -4081,7 +4079,7 @@
     </w:p>
     <w:p>
       <w:pPr>
-        <w:pStyle w:val="af5"/>
+        <w:pStyle w:val="ListParagraph"/>
         <w:numPr>
           <w:ilvl w:val="0"/>
           <w:numId w:val="17"/>
@@ -4103,7 +4101,7 @@
     </w:p>
     <w:p>
       <w:pPr>
-        <w:pStyle w:val="af5"/>
+        <w:pStyle w:val="ListParagraph"/>
         <w:numPr>
           <w:ilvl w:val="0"/>
           <w:numId w:val="17"/>
@@ -4125,7 +4123,7 @@
     </w:p>
     <w:p>
       <w:pPr>
-        <w:pStyle w:val="af5"/>
+        <w:pStyle w:val="ListParagraph"/>
         <w:numPr>
           <w:ilvl w:val="0"/>
           <w:numId w:val="17"/>
@@ -4147,7 +4145,7 @@
     </w:p>
     <w:p>
       <w:pPr>
-        <w:pStyle w:val="af5"/>
+        <w:pStyle w:val="ListParagraph"/>
         <w:numPr>
           <w:ilvl w:val="0"/>
           <w:numId w:val="17"/>
@@ -4169,7 +4167,7 @@
     </w:p>
     <w:p>
       <w:pPr>
-        <w:pStyle w:val="af5"/>
+        <w:pStyle w:val="ListParagraph"/>
         <w:numPr>
           <w:ilvl w:val="0"/>
           <w:numId w:val="17"/>
@@ -4237,6 +4235,7 @@
           <w:szCs w:val="24"/>
           <w:lang w:val="en-US"/>
         </w:rPr>
+        <w:lastRenderedPageBreak/>
         <w:tab/>
         <w:t>1. System displays error message</w:t>
       </w:r>
@@ -4261,7 +4260,7 @@
     </w:p>
     <w:p>
       <w:pPr>
-        <w:pStyle w:val="3"/>
+        <w:pStyle w:val="Heading3"/>
         <w:rPr>
           <w:lang w:val="en-US"/>
         </w:rPr>
@@ -4369,7 +4368,7 @@
     </w:p>
     <w:p>
       <w:pPr>
-        <w:pStyle w:val="af5"/>
+        <w:pStyle w:val="ListParagraph"/>
         <w:numPr>
           <w:ilvl w:val="0"/>
           <w:numId w:val="18"/>
@@ -4391,7 +4390,7 @@
     </w:p>
     <w:p>
       <w:pPr>
-        <w:pStyle w:val="af5"/>
+        <w:pStyle w:val="ListParagraph"/>
         <w:numPr>
           <w:ilvl w:val="0"/>
           <w:numId w:val="18"/>
@@ -4413,7 +4412,7 @@
     </w:p>
     <w:p>
       <w:pPr>
-        <w:pStyle w:val="af5"/>
+        <w:pStyle w:val="ListParagraph"/>
         <w:numPr>
           <w:ilvl w:val="0"/>
           <w:numId w:val="18"/>
@@ -4435,7 +4434,7 @@
     </w:p>
     <w:p>
       <w:pPr>
-        <w:pStyle w:val="af5"/>
+        <w:pStyle w:val="ListParagraph"/>
         <w:numPr>
           <w:ilvl w:val="0"/>
           <w:numId w:val="18"/>
@@ -4491,7 +4490,7 @@
     </w:p>
     <w:p>
       <w:pPr>
-        <w:pStyle w:val="af5"/>
+        <w:pStyle w:val="ListParagraph"/>
         <w:numPr>
           <w:ilvl w:val="0"/>
           <w:numId w:val="12"/>
@@ -4522,7 +4521,7 @@
     </w:p>
     <w:p>
       <w:pPr>
-        <w:pStyle w:val="3"/>
+        <w:pStyle w:val="Heading3"/>
         <w:rPr>
           <w:lang w:val="en-US"/>
         </w:rPr>
@@ -4670,7 +4669,7 @@
     </w:p>
     <w:p>
       <w:pPr>
-        <w:pStyle w:val="af5"/>
+        <w:pStyle w:val="ListParagraph"/>
         <w:numPr>
           <w:ilvl w:val="0"/>
           <w:numId w:val="19"/>
@@ -4692,7 +4691,7 @@
     </w:p>
     <w:p>
       <w:pPr>
-        <w:pStyle w:val="af5"/>
+        <w:pStyle w:val="ListParagraph"/>
         <w:numPr>
           <w:ilvl w:val="0"/>
           <w:numId w:val="19"/>
@@ -4714,7 +4713,7 @@
     </w:p>
     <w:p>
       <w:pPr>
-        <w:pStyle w:val="af5"/>
+        <w:pStyle w:val="ListParagraph"/>
         <w:numPr>
           <w:ilvl w:val="0"/>
           <w:numId w:val="19"/>
@@ -4736,7 +4735,7 @@
     </w:p>
     <w:p>
       <w:pPr>
-        <w:pStyle w:val="af5"/>
+        <w:pStyle w:val="ListParagraph"/>
         <w:numPr>
           <w:ilvl w:val="0"/>
           <w:numId w:val="19"/>
@@ -4758,7 +4757,7 @@
     </w:p>
     <w:p>
       <w:pPr>
-        <w:pStyle w:val="af5"/>
+        <w:pStyle w:val="ListParagraph"/>
         <w:numPr>
           <w:ilvl w:val="0"/>
           <w:numId w:val="19"/>
@@ -4780,7 +4779,7 @@
     </w:p>
     <w:p>
       <w:pPr>
-        <w:pStyle w:val="af5"/>
+        <w:pStyle w:val="ListParagraph"/>
         <w:numPr>
           <w:ilvl w:val="0"/>
           <w:numId w:val="19"/>
@@ -4802,7 +4801,7 @@
     </w:p>
     <w:p>
       <w:pPr>
-        <w:pStyle w:val="af5"/>
+        <w:pStyle w:val="ListParagraph"/>
         <w:numPr>
           <w:ilvl w:val="0"/>
           <w:numId w:val="19"/>
@@ -4968,7 +4967,7 @@
     </w:p>
     <w:p>
       <w:pPr>
-        <w:pStyle w:val="3"/>
+        <w:pStyle w:val="Heading3"/>
         <w:rPr>
           <w:lang w:val="en-US"/>
         </w:rPr>
@@ -5131,7 +5130,7 @@
     </w:p>
     <w:p>
       <w:pPr>
-        <w:pStyle w:val="af5"/>
+        <w:pStyle w:val="ListParagraph"/>
         <w:numPr>
           <w:ilvl w:val="0"/>
           <w:numId w:val="21"/>
@@ -5153,7 +5152,7 @@
     </w:p>
     <w:p>
       <w:pPr>
-        <w:pStyle w:val="af5"/>
+        <w:pStyle w:val="ListParagraph"/>
         <w:numPr>
           <w:ilvl w:val="0"/>
           <w:numId w:val="21"/>
@@ -5175,7 +5174,7 @@
     </w:p>
     <w:p>
       <w:pPr>
-        <w:pStyle w:val="af5"/>
+        <w:pStyle w:val="ListParagraph"/>
         <w:numPr>
           <w:ilvl w:val="0"/>
           <w:numId w:val="21"/>
@@ -5197,7 +5196,7 @@
     </w:p>
     <w:p>
       <w:pPr>
-        <w:pStyle w:val="af5"/>
+        <w:pStyle w:val="ListParagraph"/>
         <w:numPr>
           <w:ilvl w:val="0"/>
           <w:numId w:val="21"/>
@@ -5227,7 +5226,7 @@
     </w:p>
     <w:p>
       <w:pPr>
-        <w:pStyle w:val="af5"/>
+        <w:pStyle w:val="ListParagraph"/>
         <w:numPr>
           <w:ilvl w:val="0"/>
           <w:numId w:val="21"/>
@@ -5249,7 +5248,7 @@
     </w:p>
     <w:p>
       <w:pPr>
-        <w:pStyle w:val="af5"/>
+        <w:pStyle w:val="ListParagraph"/>
         <w:numPr>
           <w:ilvl w:val="0"/>
           <w:numId w:val="21"/>
@@ -5305,7 +5304,7 @@
     </w:p>
     <w:p>
       <w:pPr>
-        <w:pStyle w:val="af5"/>
+        <w:pStyle w:val="ListParagraph"/>
         <w:numPr>
           <w:ilvl w:val="0"/>
           <w:numId w:val="22"/>
@@ -5327,7 +5326,7 @@
     </w:p>
     <w:p>
       <w:pPr>
-        <w:pStyle w:val="af5"/>
+        <w:pStyle w:val="ListParagraph"/>
         <w:numPr>
           <w:ilvl w:val="0"/>
           <w:numId w:val="22"/>
@@ -5366,7 +5365,7 @@
     </w:p>
     <w:p>
       <w:pPr>
-        <w:pStyle w:val="af5"/>
+        <w:pStyle w:val="ListParagraph"/>
         <w:numPr>
           <w:ilvl w:val="0"/>
           <w:numId w:val="23"/>
@@ -5388,7 +5387,7 @@
     </w:p>
     <w:p>
       <w:pPr>
-        <w:pStyle w:val="af5"/>
+        <w:pStyle w:val="ListParagraph"/>
         <w:numPr>
           <w:ilvl w:val="0"/>
           <w:numId w:val="23"/>
@@ -5435,7 +5434,7 @@
     </w:p>
     <w:p>
       <w:pPr>
-        <w:pStyle w:val="3"/>
+        <w:pStyle w:val="Heading3"/>
         <w:rPr>
           <w:lang w:val="en-US"/>
         </w:rPr>
@@ -5591,7 +5590,7 @@
     </w:p>
     <w:p>
       <w:pPr>
-        <w:pStyle w:val="af5"/>
+        <w:pStyle w:val="ListParagraph"/>
         <w:numPr>
           <w:ilvl w:val="0"/>
           <w:numId w:val="24"/>
@@ -5613,7 +5612,7 @@
     </w:p>
     <w:p>
       <w:pPr>
-        <w:pStyle w:val="af5"/>
+        <w:pStyle w:val="ListParagraph"/>
         <w:numPr>
           <w:ilvl w:val="0"/>
           <w:numId w:val="24"/>
@@ -5635,7 +5634,7 @@
     </w:p>
     <w:p>
       <w:pPr>
-        <w:pStyle w:val="af5"/>
+        <w:pStyle w:val="ListParagraph"/>
         <w:numPr>
           <w:ilvl w:val="0"/>
           <w:numId w:val="24"/>
@@ -5657,7 +5656,7 @@
     </w:p>
     <w:p>
       <w:pPr>
-        <w:pStyle w:val="af5"/>
+        <w:pStyle w:val="ListParagraph"/>
         <w:numPr>
           <w:ilvl w:val="0"/>
           <w:numId w:val="24"/>
@@ -5679,7 +5678,7 @@
     </w:p>
     <w:p>
       <w:pPr>
-        <w:pStyle w:val="af5"/>
+        <w:pStyle w:val="ListParagraph"/>
         <w:numPr>
           <w:ilvl w:val="0"/>
           <w:numId w:val="24"/>
@@ -5701,7 +5700,7 @@
     </w:p>
     <w:p>
       <w:pPr>
-        <w:pStyle w:val="af5"/>
+        <w:pStyle w:val="ListParagraph"/>
         <w:numPr>
           <w:ilvl w:val="0"/>
           <w:numId w:val="24"/>
@@ -5732,7 +5731,7 @@
     </w:p>
     <w:p>
       <w:pPr>
-        <w:pStyle w:val="3"/>
+        <w:pStyle w:val="Heading3"/>
         <w:rPr>
           <w:lang w:val="en-US"/>
         </w:rPr>
@@ -5880,7 +5879,7 @@
     </w:p>
     <w:p>
       <w:pPr>
-        <w:pStyle w:val="af5"/>
+        <w:pStyle w:val="ListParagraph"/>
         <w:numPr>
           <w:ilvl w:val="0"/>
           <w:numId w:val="25"/>
@@ -5918,7 +5917,7 @@
     </w:p>
     <w:p>
       <w:pPr>
-        <w:pStyle w:val="af5"/>
+        <w:pStyle w:val="ListParagraph"/>
         <w:numPr>
           <w:ilvl w:val="0"/>
           <w:numId w:val="25"/>
@@ -5956,7 +5955,7 @@
     </w:p>
     <w:p>
       <w:pPr>
-        <w:pStyle w:val="af5"/>
+        <w:pStyle w:val="ListParagraph"/>
         <w:numPr>
           <w:ilvl w:val="0"/>
           <w:numId w:val="25"/>
@@ -5978,7 +5977,7 @@
     </w:p>
     <w:p>
       <w:pPr>
-        <w:pStyle w:val="af5"/>
+        <w:pStyle w:val="ListParagraph"/>
         <w:numPr>
           <w:ilvl w:val="0"/>
           <w:numId w:val="25"/>
@@ -5995,6 +5994,7 @@
           <w:szCs w:val="24"/>
           <w:lang w:val="en-US"/>
         </w:rPr>
+        <w:lastRenderedPageBreak/>
         <w:t>System displays all work shifts of all employees for selected day.</w:t>
       </w:r>
     </w:p>
@@ -6009,7 +6009,7 @@
     </w:p>
     <w:p>
       <w:pPr>
-        <w:pStyle w:val="3"/>
+        <w:pStyle w:val="Heading3"/>
         <w:rPr>
           <w:lang w:val="en-US"/>
         </w:rPr>
@@ -6131,7 +6131,7 @@
     </w:p>
     <w:p>
       <w:pPr>
-        <w:pStyle w:val="af5"/>
+        <w:pStyle w:val="ListParagraph"/>
         <w:numPr>
           <w:ilvl w:val="0"/>
           <w:numId w:val="26"/>
@@ -6153,7 +6153,7 @@
     </w:p>
     <w:p>
       <w:pPr>
-        <w:pStyle w:val="af5"/>
+        <w:pStyle w:val="ListParagraph"/>
         <w:numPr>
           <w:ilvl w:val="0"/>
           <w:numId w:val="26"/>
@@ -6175,7 +6175,7 @@
     </w:p>
     <w:p>
       <w:pPr>
-        <w:pStyle w:val="af5"/>
+        <w:pStyle w:val="ListParagraph"/>
         <w:numPr>
           <w:ilvl w:val="0"/>
           <w:numId w:val="26"/>
@@ -6206,7 +6206,7 @@
     </w:p>
     <w:p>
       <w:pPr>
-        <w:pStyle w:val="3"/>
+        <w:pStyle w:val="Heading3"/>
         <w:rPr>
           <w:lang w:val="en-US"/>
         </w:rPr>
@@ -6362,7 +6362,7 @@
     </w:p>
     <w:p>
       <w:pPr>
-        <w:pStyle w:val="af5"/>
+        <w:pStyle w:val="ListParagraph"/>
         <w:numPr>
           <w:ilvl w:val="0"/>
           <w:numId w:val="27"/>
@@ -6400,7 +6400,7 @@
     </w:p>
     <w:p>
       <w:pPr>
-        <w:pStyle w:val="af5"/>
+        <w:pStyle w:val="ListParagraph"/>
         <w:numPr>
           <w:ilvl w:val="0"/>
           <w:numId w:val="27"/>
@@ -6438,7 +6438,7 @@
     </w:p>
     <w:p>
       <w:pPr>
-        <w:pStyle w:val="af5"/>
+        <w:pStyle w:val="ListParagraph"/>
         <w:numPr>
           <w:ilvl w:val="0"/>
           <w:numId w:val="27"/>
@@ -6460,7 +6460,7 @@
     </w:p>
     <w:p>
       <w:pPr>
-        <w:pStyle w:val="af5"/>
+        <w:pStyle w:val="ListParagraph"/>
         <w:numPr>
           <w:ilvl w:val="0"/>
           <w:numId w:val="27"/>
@@ -6518,15 +6518,16 @@
     </w:p>
     <w:p>
       <w:pPr>
-        <w:pStyle w:val="3"/>
-        <w:rPr>
-          <w:lang w:val="en-US"/>
-        </w:rPr>
-      </w:pPr>
-      <w:r>
-        <w:rPr>
-          <w:lang w:val="en-US"/>
-        </w:rPr>
+        <w:pStyle w:val="Heading3"/>
+        <w:rPr>
+          <w:lang w:val="en-US"/>
+        </w:rPr>
+      </w:pPr>
+      <w:r>
+        <w:rPr>
+          <w:lang w:val="en-US"/>
+        </w:rPr>
+        <w:lastRenderedPageBreak/>
         <w:t>UC-16</w:t>
       </w:r>
     </w:p>
@@ -6648,7 +6649,7 @@
     </w:p>
     <w:p>
       <w:pPr>
-        <w:pStyle w:val="af5"/>
+        <w:pStyle w:val="ListParagraph"/>
         <w:numPr>
           <w:ilvl w:val="0"/>
           <w:numId w:val="28"/>
@@ -6686,7 +6687,7 @@
     </w:p>
     <w:p>
       <w:pPr>
-        <w:pStyle w:val="af5"/>
+        <w:pStyle w:val="ListParagraph"/>
         <w:numPr>
           <w:ilvl w:val="0"/>
           <w:numId w:val="28"/>
@@ -6724,7 +6725,7 @@
     </w:p>
     <w:p>
       <w:pPr>
-        <w:pStyle w:val="af5"/>
+        <w:pStyle w:val="ListParagraph"/>
         <w:numPr>
           <w:ilvl w:val="0"/>
           <w:numId w:val="28"/>
@@ -6755,7 +6756,7 @@
     </w:p>
     <w:p>
       <w:pPr>
-        <w:pStyle w:val="3"/>
+        <w:pStyle w:val="Heading3"/>
         <w:rPr>
           <w:lang w:val="en-US"/>
         </w:rPr>
@@ -6902,7 +6903,7 @@
     </w:p>
     <w:p>
       <w:pPr>
-        <w:pStyle w:val="af5"/>
+        <w:pStyle w:val="ListParagraph"/>
         <w:numPr>
           <w:ilvl w:val="0"/>
           <w:numId w:val="29"/>
@@ -6948,7 +6949,7 @@
     </w:p>
     <w:p>
       <w:pPr>
-        <w:pStyle w:val="af5"/>
+        <w:pStyle w:val="ListParagraph"/>
         <w:numPr>
           <w:ilvl w:val="0"/>
           <w:numId w:val="29"/>
@@ -7033,15 +7034,16 @@
     </w:p>
     <w:p>
       <w:pPr>
-        <w:pStyle w:val="3"/>
-        <w:rPr>
-          <w:lang w:val="en-US"/>
-        </w:rPr>
-      </w:pPr>
-      <w:r>
-        <w:rPr>
-          <w:lang w:val="en-US"/>
-        </w:rPr>
+        <w:pStyle w:val="Heading3"/>
+        <w:rPr>
+          <w:lang w:val="en-US"/>
+        </w:rPr>
+      </w:pPr>
+      <w:r>
+        <w:rPr>
+          <w:lang w:val="en-US"/>
+        </w:rPr>
+        <w:lastRenderedPageBreak/>
         <w:t>UC-18</w:t>
       </w:r>
     </w:p>
@@ -7206,7 +7208,7 @@
     </w:p>
     <w:p>
       <w:pPr>
-        <w:pStyle w:val="af5"/>
+        <w:pStyle w:val="ListParagraph"/>
         <w:numPr>
           <w:ilvl w:val="0"/>
           <w:numId w:val="30"/>
@@ -7252,7 +7254,7 @@
     </w:p>
     <w:p>
       <w:pPr>
-        <w:pStyle w:val="af5"/>
+        <w:pStyle w:val="ListParagraph"/>
         <w:numPr>
           <w:ilvl w:val="0"/>
           <w:numId w:val="30"/>
@@ -7283,7 +7285,7 @@
     </w:p>
     <w:p>
       <w:pPr>
-        <w:pStyle w:val="3"/>
+        <w:pStyle w:val="Heading3"/>
         <w:rPr>
           <w:lang w:val="en-US"/>
         </w:rPr>
@@ -7397,7 +7399,7 @@
     </w:p>
     <w:p>
       <w:pPr>
-        <w:pStyle w:val="af5"/>
+        <w:pStyle w:val="ListParagraph"/>
         <w:numPr>
           <w:ilvl w:val="0"/>
           <w:numId w:val="31"/>
@@ -7419,7 +7421,7 @@
     </w:p>
     <w:p>
       <w:pPr>
-        <w:pStyle w:val="af5"/>
+        <w:pStyle w:val="ListParagraph"/>
         <w:numPr>
           <w:ilvl w:val="0"/>
           <w:numId w:val="31"/>
@@ -7441,7 +7443,7 @@
     </w:p>
     <w:p>
       <w:pPr>
-        <w:pStyle w:val="af5"/>
+        <w:pStyle w:val="ListParagraph"/>
         <w:numPr>
           <w:ilvl w:val="0"/>
           <w:numId w:val="31"/>
@@ -7472,7 +7474,7 @@
     </w:p>
     <w:p>
       <w:pPr>
-        <w:pStyle w:val="3"/>
+        <w:pStyle w:val="Heading3"/>
         <w:rPr>
           <w:lang w:val="en-US"/>
         </w:rPr>
@@ -7623,12 +7625,13 @@
           <w:szCs w:val="24"/>
           <w:lang w:val="en-US"/>
         </w:rPr>
+        <w:lastRenderedPageBreak/>
         <w:t>Main Success Scenario</w:t>
       </w:r>
     </w:p>
     <w:p>
       <w:pPr>
-        <w:pStyle w:val="af5"/>
+        <w:pStyle w:val="ListParagraph"/>
         <w:numPr>
           <w:ilvl w:val="0"/>
           <w:numId w:val="32"/>
@@ -7666,7 +7669,7 @@
     </w:p>
     <w:p>
       <w:pPr>
-        <w:pStyle w:val="af5"/>
+        <w:pStyle w:val="ListParagraph"/>
         <w:numPr>
           <w:ilvl w:val="0"/>
           <w:numId w:val="32"/>
@@ -7704,7 +7707,7 @@
     </w:p>
     <w:p>
       <w:pPr>
-        <w:pStyle w:val="af5"/>
+        <w:pStyle w:val="ListParagraph"/>
         <w:numPr>
           <w:ilvl w:val="0"/>
           <w:numId w:val="32"/>
@@ -7726,7 +7729,7 @@
     </w:p>
     <w:p>
       <w:pPr>
-        <w:pStyle w:val="af5"/>
+        <w:pStyle w:val="ListParagraph"/>
         <w:numPr>
           <w:ilvl w:val="0"/>
           <w:numId w:val="32"/>
@@ -7757,7 +7760,7 @@
     </w:p>
     <w:p>
       <w:pPr>
-        <w:pStyle w:val="3"/>
+        <w:pStyle w:val="Heading3"/>
         <w:rPr>
           <w:lang w:val="en-US"/>
         </w:rPr>
@@ -7887,7 +7890,7 @@
     </w:p>
     <w:p>
       <w:pPr>
-        <w:pStyle w:val="af5"/>
+        <w:pStyle w:val="ListParagraph"/>
         <w:numPr>
           <w:ilvl w:val="0"/>
           <w:numId w:val="33"/>
@@ -7925,7 +7928,7 @@
     </w:p>
     <w:p>
       <w:pPr>
-        <w:pStyle w:val="af5"/>
+        <w:pStyle w:val="ListParagraph"/>
         <w:numPr>
           <w:ilvl w:val="0"/>
           <w:numId w:val="33"/>
@@ -7963,7 +7966,7 @@
     </w:p>
     <w:p>
       <w:pPr>
-        <w:pStyle w:val="af5"/>
+        <w:pStyle w:val="ListParagraph"/>
         <w:numPr>
           <w:ilvl w:val="0"/>
           <w:numId w:val="33"/>
@@ -7994,16 +7997,15 @@
     </w:p>
     <w:p>
       <w:pPr>
-        <w:pStyle w:val="3"/>
-        <w:rPr>
-          <w:lang w:val="en-US"/>
-        </w:rPr>
-      </w:pPr>
-      <w:r>
-        <w:rPr>
-          <w:lang w:val="en-US"/>
-        </w:rPr>
-        <w:lastRenderedPageBreak/>
+        <w:pStyle w:val="Heading3"/>
+        <w:rPr>
+          <w:lang w:val="en-US"/>
+        </w:rPr>
+      </w:pPr>
+      <w:r>
+        <w:rPr>
+          <w:lang w:val="en-US"/>
+        </w:rPr>
         <w:t>UC-22</w:t>
       </w:r>
     </w:p>
@@ -8142,7 +8144,7 @@
     </w:p>
     <w:p>
       <w:pPr>
-        <w:pStyle w:val="af5"/>
+        <w:pStyle w:val="ListParagraph"/>
         <w:numPr>
           <w:ilvl w:val="0"/>
           <w:numId w:val="34"/>
@@ -8188,7 +8190,7 @@
     </w:p>
     <w:p>
       <w:pPr>
-        <w:pStyle w:val="af5"/>
+        <w:pStyle w:val="ListParagraph"/>
         <w:numPr>
           <w:ilvl w:val="0"/>
           <w:numId w:val="34"/>
@@ -8228,15 +8230,16 @@
     </w:p>
     <w:p>
       <w:pPr>
-        <w:pStyle w:val="3"/>
-        <w:rPr>
-          <w:lang w:val="en-US"/>
-        </w:rPr>
-      </w:pPr>
-      <w:r>
-        <w:rPr>
-          <w:lang w:val="en-US"/>
-        </w:rPr>
+        <w:pStyle w:val="Heading3"/>
+        <w:rPr>
+          <w:lang w:val="en-US"/>
+        </w:rPr>
+      </w:pPr>
+      <w:r>
+        <w:rPr>
+          <w:lang w:val="en-US"/>
+        </w:rPr>
+        <w:lastRenderedPageBreak/>
         <w:t>UC-23</w:t>
       </w:r>
     </w:p>
@@ -8409,7 +8412,7 @@
     </w:p>
     <w:p>
       <w:pPr>
-        <w:pStyle w:val="af5"/>
+        <w:pStyle w:val="ListParagraph"/>
         <w:numPr>
           <w:ilvl w:val="0"/>
           <w:numId w:val="35"/>
@@ -8455,7 +8458,7 @@
     </w:p>
     <w:p>
       <w:pPr>
-        <w:pStyle w:val="af5"/>
+        <w:pStyle w:val="ListParagraph"/>
         <w:numPr>
           <w:ilvl w:val="0"/>
           <w:numId w:val="35"/>
@@ -8486,7 +8489,7 @@
     </w:p>
     <w:p>
       <w:pPr>
-        <w:pStyle w:val="3"/>
+        <w:pStyle w:val="Heading3"/>
         <w:rPr>
           <w:lang w:val="en-US"/>
         </w:rPr>
@@ -8591,7 +8594,7 @@
     </w:p>
     <w:p>
       <w:pPr>
-        <w:pStyle w:val="af5"/>
+        <w:pStyle w:val="ListParagraph"/>
         <w:numPr>
           <w:ilvl w:val="0"/>
           <w:numId w:val="36"/>
@@ -8613,7 +8616,7 @@
     </w:p>
     <w:p>
       <w:pPr>
-        <w:pStyle w:val="af5"/>
+        <w:pStyle w:val="ListParagraph"/>
         <w:numPr>
           <w:ilvl w:val="0"/>
           <w:numId w:val="36"/>
@@ -8689,15 +8692,16 @@
     </w:p>
     <w:p>
       <w:pPr>
-        <w:pStyle w:val="3"/>
-        <w:rPr>
-          <w:lang w:val="en-US"/>
-        </w:rPr>
-      </w:pPr>
-      <w:r>
-        <w:rPr>
-          <w:lang w:val="en-US"/>
-        </w:rPr>
+        <w:pStyle w:val="Heading3"/>
+        <w:rPr>
+          <w:lang w:val="en-US"/>
+        </w:rPr>
+      </w:pPr>
+      <w:r>
+        <w:rPr>
+          <w:lang w:val="en-US"/>
+        </w:rPr>
+        <w:lastRenderedPageBreak/>
         <w:t>UC-25</w:t>
       </w:r>
     </w:p>
@@ -8820,7 +8824,7 @@
     </w:p>
     <w:p>
       <w:pPr>
-        <w:pStyle w:val="af5"/>
+        <w:pStyle w:val="ListParagraph"/>
         <w:numPr>
           <w:ilvl w:val="0"/>
           <w:numId w:val="37"/>
@@ -8842,7 +8846,7 @@
     </w:p>
     <w:p>
       <w:pPr>
-        <w:pStyle w:val="af5"/>
+        <w:pStyle w:val="ListParagraph"/>
         <w:numPr>
           <w:ilvl w:val="0"/>
           <w:numId w:val="37"/>
@@ -8864,7 +8868,7 @@
     </w:p>
     <w:p>
       <w:pPr>
-        <w:pStyle w:val="af5"/>
+        <w:pStyle w:val="ListParagraph"/>
         <w:numPr>
           <w:ilvl w:val="0"/>
           <w:numId w:val="37"/>
@@ -8886,7 +8890,7 @@
     </w:p>
     <w:p>
       <w:pPr>
-        <w:pStyle w:val="af5"/>
+        <w:pStyle w:val="ListParagraph"/>
         <w:numPr>
           <w:ilvl w:val="0"/>
           <w:numId w:val="37"/>
@@ -8908,7 +8912,7 @@
     </w:p>
     <w:p>
       <w:pPr>
-        <w:pStyle w:val="af5"/>
+        <w:pStyle w:val="ListParagraph"/>
         <w:numPr>
           <w:ilvl w:val="0"/>
           <w:numId w:val="37"/>
@@ -8930,7 +8934,7 @@
     </w:p>
     <w:p>
       <w:pPr>
-        <w:pStyle w:val="af5"/>
+        <w:pStyle w:val="ListParagraph"/>
         <w:numPr>
           <w:ilvl w:val="0"/>
           <w:numId w:val="37"/>
@@ -8986,7 +8990,7 @@
     </w:p>
     <w:p>
       <w:pPr>
-        <w:pStyle w:val="af5"/>
+        <w:pStyle w:val="ListParagraph"/>
         <w:numPr>
           <w:ilvl w:val="0"/>
           <w:numId w:val="38"/>
@@ -9008,7 +9012,7 @@
     </w:p>
     <w:p>
       <w:pPr>
-        <w:pStyle w:val="af5"/>
+        <w:pStyle w:val="ListParagraph"/>
         <w:numPr>
           <w:ilvl w:val="0"/>
           <w:numId w:val="38"/>
@@ -9039,7 +9043,7 @@
     </w:p>
     <w:p>
       <w:pPr>
-        <w:pStyle w:val="3"/>
+        <w:pStyle w:val="Heading3"/>
         <w:rPr>
           <w:lang w:val="en-US"/>
         </w:rPr>
@@ -9170,7 +9174,7 @@
     </w:p>
     <w:p>
       <w:pPr>
-        <w:pStyle w:val="af5"/>
+        <w:pStyle w:val="ListParagraph"/>
         <w:numPr>
           <w:ilvl w:val="0"/>
           <w:numId w:val="41"/>
@@ -9201,7 +9205,7 @@
     </w:p>
     <w:p>
       <w:pPr>
-        <w:pStyle w:val="af5"/>
+        <w:pStyle w:val="ListParagraph"/>
         <w:numPr>
           <w:ilvl w:val="0"/>
           <w:numId w:val="41"/>
@@ -9224,7 +9228,7 @@
     </w:p>
     <w:p>
       <w:pPr>
-        <w:pStyle w:val="af5"/>
+        <w:pStyle w:val="ListParagraph"/>
         <w:numPr>
           <w:ilvl w:val="0"/>
           <w:numId w:val="41"/>
@@ -9247,7 +9251,7 @@
     </w:p>
     <w:p>
       <w:pPr>
-        <w:pStyle w:val="af5"/>
+        <w:pStyle w:val="ListParagraph"/>
         <w:numPr>
           <w:ilvl w:val="0"/>
           <w:numId w:val="41"/>
@@ -9311,12 +9315,13 @@
           <w:szCs w:val="24"/>
           <w:lang w:val="en-US"/>
         </w:rPr>
+        <w:lastRenderedPageBreak/>
         <w:t>4a: User rejects confirmation</w:t>
       </w:r>
     </w:p>
     <w:p>
       <w:pPr>
-        <w:pStyle w:val="af5"/>
+        <w:pStyle w:val="ListParagraph"/>
         <w:numPr>
           <w:ilvl w:val="0"/>
           <w:numId w:val="42"/>
@@ -9349,7 +9354,7 @@
     </w:p>
     <w:p>
       <w:pPr>
-        <w:pStyle w:val="3"/>
+        <w:pStyle w:val="Heading3"/>
         <w:rPr>
           <w:lang w:val="en-US"/>
         </w:rPr>
@@ -9389,15 +9394,7 @@
           <w:szCs w:val="24"/>
           <w:lang w:val="en-US"/>
         </w:rPr>
-        <w:t xml:space="preserve">Depot manager </w:t>
-      </w:r>
-      <w:r>
-        <w:rPr>
-          <w:sz w:val="24"/>
-          <w:szCs w:val="24"/>
-          <w:lang w:val="en-US"/>
-        </w:rPr>
-        <w:t>accepts restock request</w:t>
+        <w:t>Depot manager accepts restock request</w:t>
       </w:r>
     </w:p>
     <w:p>
@@ -9488,7 +9485,7 @@
     </w:p>
     <w:p>
       <w:pPr>
-        <w:pStyle w:val="af5"/>
+        <w:pStyle w:val="ListParagraph"/>
         <w:numPr>
           <w:ilvl w:val="0"/>
           <w:numId w:val="43"/>
@@ -9519,7 +9516,7 @@
     </w:p>
     <w:p>
       <w:pPr>
-        <w:pStyle w:val="af5"/>
+        <w:pStyle w:val="ListParagraph"/>
         <w:numPr>
           <w:ilvl w:val="0"/>
           <w:numId w:val="43"/>
@@ -9542,7 +9539,7 @@
     </w:p>
     <w:p>
       <w:pPr>
-        <w:pStyle w:val="af5"/>
+        <w:pStyle w:val="ListParagraph"/>
         <w:numPr>
           <w:ilvl w:val="0"/>
           <w:numId w:val="43"/>
@@ -9565,7 +9562,7 @@
     </w:p>
     <w:p>
       <w:pPr>
-        <w:pStyle w:val="af5"/>
+        <w:pStyle w:val="ListParagraph"/>
         <w:numPr>
           <w:ilvl w:val="0"/>
           <w:numId w:val="43"/>
@@ -9588,7 +9585,7 @@
     </w:p>
     <w:p>
       <w:pPr>
-        <w:pStyle w:val="af5"/>
+        <w:pStyle w:val="ListParagraph"/>
         <w:numPr>
           <w:ilvl w:val="0"/>
           <w:numId w:val="43"/>
@@ -9611,7 +9608,7 @@
     </w:p>
     <w:p>
       <w:pPr>
-        <w:pStyle w:val="af5"/>
+        <w:pStyle w:val="ListParagraph"/>
         <w:numPr>
           <w:ilvl w:val="0"/>
           <w:numId w:val="43"/>
@@ -9680,7 +9677,7 @@
     </w:p>
     <w:p>
       <w:pPr>
-        <w:pStyle w:val="af5"/>
+        <w:pStyle w:val="ListParagraph"/>
         <w:numPr>
           <w:ilvl w:val="0"/>
           <w:numId w:val="44"/>
@@ -9703,7 +9700,7 @@
     </w:p>
     <w:p>
       <w:pPr>
-        <w:pStyle w:val="af5"/>
+        <w:pStyle w:val="ListParagraph"/>
         <w:numPr>
           <w:ilvl w:val="0"/>
           <w:numId w:val="44"/>
@@ -9806,15 +9803,16 @@
     </w:p>
     <w:p>
       <w:pPr>
-        <w:pStyle w:val="3"/>
-        <w:rPr>
-          <w:lang w:val="en-US"/>
-        </w:rPr>
-      </w:pPr>
-      <w:r>
-        <w:rPr>
-          <w:lang w:val="en-US"/>
-        </w:rPr>
+        <w:pStyle w:val="Heading3"/>
+        <w:rPr>
+          <w:lang w:val="en-US"/>
+        </w:rPr>
+      </w:pPr>
+      <w:r>
+        <w:rPr>
+          <w:lang w:val="en-US"/>
+        </w:rPr>
+        <w:lastRenderedPageBreak/>
         <w:t>UC-28</w:t>
       </w:r>
     </w:p>
@@ -9863,49 +9861,33 @@
           <w:szCs w:val="24"/>
           <w:lang w:val="en-US"/>
         </w:rPr>
-        <w:t xml:space="preserve">Actor: </w:t>
-      </w:r>
-      <w:r>
-        <w:rPr>
-          <w:sz w:val="24"/>
-          <w:szCs w:val="24"/>
-          <w:lang w:val="en-US"/>
-        </w:rPr>
-        <w:t>Cashier</w:t>
-      </w:r>
-    </w:p>
-    <w:p>
-      <w:pPr>
-        <w:rPr>
-          <w:sz w:val="24"/>
-          <w:szCs w:val="24"/>
-          <w:lang w:val="en-US"/>
-        </w:rPr>
-      </w:pPr>
-    </w:p>
-    <w:p>
-      <w:pPr>
-        <w:rPr>
-          <w:sz w:val="24"/>
-          <w:szCs w:val="24"/>
-          <w:lang w:val="en-US"/>
-        </w:rPr>
-      </w:pPr>
-      <w:r>
-        <w:rPr>
-          <w:sz w:val="24"/>
-          <w:szCs w:val="24"/>
-          <w:lang w:val="en-US"/>
-        </w:rPr>
-        <w:t xml:space="preserve">Pre-Condition: Logged in as </w:t>
-      </w:r>
-      <w:r>
-        <w:rPr>
-          <w:sz w:val="24"/>
-          <w:szCs w:val="24"/>
-          <w:lang w:val="en-US"/>
-        </w:rPr>
-        <w:t>Cashier</w:t>
+        <w:t>Actor: Cashier</w:t>
+      </w:r>
+    </w:p>
+    <w:p>
+      <w:pPr>
+        <w:rPr>
+          <w:sz w:val="24"/>
+          <w:szCs w:val="24"/>
+          <w:lang w:val="en-US"/>
+        </w:rPr>
+      </w:pPr>
+    </w:p>
+    <w:p>
+      <w:pPr>
+        <w:rPr>
+          <w:sz w:val="24"/>
+          <w:szCs w:val="24"/>
+          <w:lang w:val="en-US"/>
+        </w:rPr>
+      </w:pPr>
+      <w:r>
+        <w:rPr>
+          <w:sz w:val="24"/>
+          <w:szCs w:val="24"/>
+          <w:lang w:val="en-US"/>
+        </w:rPr>
+        <w:t>Pre-Condition: Logged in as Cashier</w:t>
       </w:r>
     </w:p>
     <w:p>
@@ -9931,6 +9913,48 @@
           <w:lang w:val="en-US"/>
         </w:rPr>
         <w:tab/>
+        <w:t>On “</w:t>
+      </w:r>
+      <w:r>
+        <w:rPr>
+          <w:sz w:val="24"/>
+          <w:szCs w:val="24"/>
+          <w:lang w:val="en-US"/>
+        </w:rPr>
+        <w:t>Sell</w:t>
+      </w:r>
+      <w:r>
+        <w:rPr>
+          <w:sz w:val="24"/>
+          <w:szCs w:val="24"/>
+          <w:lang w:val="en-US"/>
+        </w:rPr>
+        <w:t>” screen</w:t>
+      </w:r>
+    </w:p>
+    <w:p>
+      <w:pPr>
+        <w:rPr>
+          <w:sz w:val="24"/>
+          <w:szCs w:val="24"/>
+          <w:lang w:val="en-US"/>
+        </w:rPr>
+      </w:pPr>
+      <w:r>
+        <w:rPr>
+          <w:sz w:val="24"/>
+          <w:szCs w:val="24"/>
+          <w:lang w:val="en-US"/>
+        </w:rPr>
+        <w:tab/>
+      </w:r>
+      <w:r>
+        <w:rPr>
+          <w:sz w:val="24"/>
+          <w:szCs w:val="24"/>
+          <w:lang w:val="en-US"/>
+        </w:rPr>
+        <w:tab/>
       </w:r>
     </w:p>
     <w:p>
@@ -9952,7 +9976,7 @@
     </w:p>
     <w:p>
       <w:pPr>
-        <w:pStyle w:val="af5"/>
+        <w:pStyle w:val="ListParagraph"/>
         <w:numPr>
           <w:ilvl w:val="0"/>
           <w:numId w:val="45"/>
@@ -9974,7 +9998,7 @@
     </w:p>
     <w:p>
       <w:pPr>
-        <w:pStyle w:val="af5"/>
+        <w:pStyle w:val="ListParagraph"/>
         <w:numPr>
           <w:ilvl w:val="0"/>
           <w:numId w:val="45"/>
@@ -9996,7 +10020,7 @@
     </w:p>
     <w:p>
       <w:pPr>
-        <w:pStyle w:val="af5"/>
+        <w:pStyle w:val="ListParagraph"/>
         <w:numPr>
           <w:ilvl w:val="0"/>
           <w:numId w:val="45"/>
@@ -10013,20 +10037,12 @@
           <w:szCs w:val="24"/>
           <w:lang w:val="en-US"/>
         </w:rPr>
-        <w:t xml:space="preserve">User </w:t>
-      </w:r>
-      <w:r>
-        <w:rPr>
-          <w:sz w:val="24"/>
-          <w:szCs w:val="24"/>
-          <w:lang w:val="en-US"/>
-        </w:rPr>
-        <w:t>selects an item from the list</w:t>
-      </w:r>
-    </w:p>
-    <w:p>
-      <w:pPr>
-        <w:pStyle w:val="af5"/>
+        <w:t>User selects an item from the list</w:t>
+      </w:r>
+    </w:p>
+    <w:p>
+      <w:pPr>
+        <w:pStyle w:val="ListParagraph"/>
         <w:numPr>
           <w:ilvl w:val="0"/>
           <w:numId w:val="45"/>
@@ -10043,20 +10059,12 @@
           <w:szCs w:val="24"/>
           <w:lang w:val="en-US"/>
         </w:rPr>
-        <w:t>User</w:t>
-      </w:r>
-      <w:r>
-        <w:rPr>
-          <w:sz w:val="24"/>
-          <w:szCs w:val="24"/>
-          <w:lang w:val="en-US"/>
-        </w:rPr>
-        <w:t xml:space="preserve"> inputs an amount </w:t>
-      </w:r>
-    </w:p>
-    <w:p>
-      <w:pPr>
-        <w:pStyle w:val="af5"/>
+        <w:t xml:space="preserve">User inputs an amount </w:t>
+      </w:r>
+    </w:p>
+    <w:p>
+      <w:pPr>
+        <w:pStyle w:val="ListParagraph"/>
         <w:numPr>
           <w:ilvl w:val="0"/>
           <w:numId w:val="45"/>
@@ -10086,7 +10094,7 @@
     </w:p>
     <w:p>
       <w:pPr>
-        <w:pStyle w:val="af5"/>
+        <w:pStyle w:val="ListParagraph"/>
         <w:numPr>
           <w:ilvl w:val="0"/>
           <w:numId w:val="45"/>
@@ -10108,7 +10116,7 @@
     </w:p>
     <w:p>
       <w:pPr>
-        <w:pStyle w:val="af5"/>
+        <w:pStyle w:val="ListParagraph"/>
         <w:numPr>
           <w:ilvl w:val="0"/>
           <w:numId w:val="45"/>
@@ -10176,7 +10184,7 @@
     </w:p>
     <w:p>
       <w:pPr>
-        <w:pStyle w:val="af5"/>
+        <w:pStyle w:val="ListParagraph"/>
         <w:numPr>
           <w:ilvl w:val="0"/>
           <w:numId w:val="49"/>
@@ -10199,7 +10207,7 @@
     </w:p>
     <w:p>
       <w:pPr>
-        <w:pStyle w:val="af5"/>
+        <w:pStyle w:val="ListParagraph"/>
         <w:numPr>
           <w:ilvl w:val="0"/>
           <w:numId w:val="49"/>
@@ -10238,7 +10246,7 @@
     </w:p>
     <w:p>
       <w:pPr>
-        <w:pStyle w:val="af5"/>
+        <w:pStyle w:val="ListParagraph"/>
         <w:numPr>
           <w:ilvl w:val="0"/>
           <w:numId w:val="49"/>
@@ -10344,7 +10352,7 @@
     </w:p>
     <w:p>
       <w:pPr>
-        <w:pStyle w:val="3"/>
+        <w:pStyle w:val="Heading3"/>
         <w:rPr>
           <w:lang w:val="en-US"/>
         </w:rPr>
@@ -10384,15 +10392,7 @@
           <w:szCs w:val="24"/>
           <w:lang w:val="en-US"/>
         </w:rPr>
-        <w:t xml:space="preserve">Cashier </w:t>
-      </w:r>
-      <w:r>
-        <w:rPr>
-          <w:sz w:val="24"/>
-          <w:szCs w:val="24"/>
-          <w:lang w:val="en-US"/>
-        </w:rPr>
-        <w:t>sends restock request</w:t>
+        <w:t>Cashier sends restock request</w:t>
       </w:r>
     </w:p>
     <w:p>
@@ -10464,7 +10464,7 @@
     </w:p>
     <w:p>
       <w:pPr>
-        <w:pStyle w:val="af5"/>
+        <w:pStyle w:val="ListParagraph"/>
         <w:numPr>
           <w:ilvl w:val="0"/>
           <w:numId w:val="46"/>
@@ -10481,12 +10481,29 @@
           <w:szCs w:val="24"/>
           <w:lang w:val="en-US"/>
         </w:rPr>
-        <w:t>User clicks on “Sell” button</w:t>
-      </w:r>
-    </w:p>
-    <w:p>
-      <w:pPr>
-        <w:pStyle w:val="af5"/>
+        <w:lastRenderedPageBreak/>
+        <w:t>User clicks on “</w:t>
+      </w:r>
+      <w:r>
+        <w:rPr>
+          <w:sz w:val="24"/>
+          <w:szCs w:val="24"/>
+          <w:lang w:val="en-US"/>
+        </w:rPr>
+        <w:t>Inventory</w:t>
+      </w:r>
+      <w:r>
+        <w:rPr>
+          <w:sz w:val="24"/>
+          <w:szCs w:val="24"/>
+          <w:lang w:val="en-US"/>
+        </w:rPr>
+        <w:t>” button</w:t>
+      </w:r>
+    </w:p>
+    <w:p>
+      <w:pPr>
+        <w:pStyle w:val="ListParagraph"/>
         <w:numPr>
           <w:ilvl w:val="0"/>
           <w:numId w:val="46"/>
@@ -10503,12 +10520,28 @@
           <w:szCs w:val="24"/>
           <w:lang w:val="en-US"/>
         </w:rPr>
-        <w:t>System navigates to “Sell” screen</w:t>
-      </w:r>
-    </w:p>
-    <w:p>
-      <w:pPr>
-        <w:pStyle w:val="af5"/>
+        <w:t>System navigates to “</w:t>
+      </w:r>
+      <w:r>
+        <w:rPr>
+          <w:sz w:val="24"/>
+          <w:szCs w:val="24"/>
+          <w:lang w:val="en-US"/>
+        </w:rPr>
+        <w:t>Inventory</w:t>
+      </w:r>
+      <w:r>
+        <w:rPr>
+          <w:sz w:val="24"/>
+          <w:szCs w:val="24"/>
+          <w:lang w:val="en-US"/>
+        </w:rPr>
+        <w:t>” screen</w:t>
+      </w:r>
+    </w:p>
+    <w:p>
+      <w:pPr>
+        <w:pStyle w:val="ListParagraph"/>
         <w:numPr>
           <w:ilvl w:val="0"/>
           <w:numId w:val="46"/>
@@ -10530,7 +10563,7 @@
     </w:p>
     <w:p>
       <w:pPr>
-        <w:pStyle w:val="af5"/>
+        <w:pStyle w:val="ListParagraph"/>
         <w:numPr>
           <w:ilvl w:val="0"/>
           <w:numId w:val="46"/>
@@ -10547,20 +10580,12 @@
           <w:szCs w:val="24"/>
           <w:lang w:val="en-US"/>
         </w:rPr>
-        <w:t xml:space="preserve">User </w:t>
-      </w:r>
-      <w:r>
-        <w:rPr>
-          <w:sz w:val="24"/>
-          <w:szCs w:val="24"/>
-          <w:lang w:val="en-US"/>
-        </w:rPr>
-        <w:t>clicks “Send restock request” button</w:t>
-      </w:r>
-    </w:p>
-    <w:p>
-      <w:pPr>
-        <w:pStyle w:val="af5"/>
+        <w:t>User clicks “Send restock request” button</w:t>
+      </w:r>
+    </w:p>
+    <w:p>
+      <w:pPr>
+        <w:pStyle w:val="ListParagraph"/>
         <w:numPr>
           <w:ilvl w:val="0"/>
           <w:numId w:val="46"/>
@@ -10582,7 +10607,7 @@
     </w:p>
     <w:p>
       <w:pPr>
-        <w:pStyle w:val="af5"/>
+        <w:pStyle w:val="ListParagraph"/>
         <w:numPr>
           <w:ilvl w:val="0"/>
           <w:numId w:val="46"/>
@@ -10613,7 +10638,7 @@
 </file>
 
 <file path=word/numbering.xml><?xml version="1.0" encoding="utf-8"?>
-<w:numbering xmlns:wpc="http://schemas.microsoft.com/office/word/2010/wordprocessingCanvas" xmlns:cx="http://schemas.microsoft.com/office/drawing/2014/chartex" xmlns:mc="http://schemas.openxmlformats.org/markup-compatibility/2006" xmlns:o="urn:schemas-microsoft-com:office:office" xmlns:r="http://schemas.openxmlformats.org/officeDocument/2006/relationships" xmlns:m="http://schemas.openxmlformats.org/officeDocument/2006/math" xmlns:v="urn:schemas-microsoft-com:vml" xmlns:wp14="http://schemas.microsoft.com/office/word/2010/wordprocessingDrawing" xmlns:wp="http://schemas.openxmlformats.org/drawingml/2006/wordprocessingDrawing" xmlns:w10="urn:schemas-microsoft-com:office:word" xmlns:w="http://schemas.openxmlformats.org/wordprocessingml/2006/main" xmlns:w14="http://schemas.microsoft.com/office/word/2010/wordml" xmlns:w15="http://schemas.microsoft.com/office/word/2012/wordml" xmlns:w16se="http://schemas.microsoft.com/office/word/2015/wordml/symex" xmlns:wpg="http://schemas.microsoft.com/office/word/2010/wordprocessingGroup" xmlns:wpi="http://schemas.microsoft.com/office/word/2010/wordprocessingInk" xmlns:wne="http://schemas.microsoft.com/office/word/2006/wordml" xmlns:wps="http://schemas.microsoft.com/office/word/2010/wordprocessingShape" mc:Ignorable="w14 w15 w16se wp14">
+<w:numbering xmlns:wpc="http://schemas.microsoft.com/office/word/2010/wordprocessingCanvas" xmlns:cx="http://schemas.microsoft.com/office/drawing/2014/chartex" xmlns:cx1="http://schemas.microsoft.com/office/drawing/2015/9/8/chartex" xmlns:cx2="http://schemas.microsoft.com/office/drawing/2015/10/21/chartex" xmlns:cx3="http://schemas.microsoft.com/office/drawing/2016/5/9/chartex" xmlns:cx4="http://schemas.microsoft.com/office/drawing/2016/5/10/chartex" xmlns:cx5="http://schemas.microsoft.com/office/drawing/2016/5/11/chartex" xmlns:cx6="http://schemas.microsoft.com/office/drawing/2016/5/12/chartex" xmlns:cx7="http://schemas.microsoft.com/office/drawing/2016/5/13/chartex" xmlns:cx8="http://schemas.microsoft.com/office/drawing/2016/5/14/chartex" xmlns:mc="http://schemas.openxmlformats.org/markup-compatibility/2006" xmlns:aink="http://schemas.microsoft.com/office/drawing/2016/ink" xmlns:am3d="http://schemas.microsoft.com/office/drawing/2017/model3d" xmlns:o="urn:schemas-microsoft-com:office:office" xmlns:r="http://schemas.openxmlformats.org/officeDocument/2006/relationships" xmlns:m="http://schemas.openxmlformats.org/officeDocument/2006/math" xmlns:v="urn:schemas-microsoft-com:vml" xmlns:wp14="http://schemas.microsoft.com/office/word/2010/wordprocessingDrawing" xmlns:wp="http://schemas.openxmlformats.org/drawingml/2006/wordprocessingDrawing" xmlns:w10="urn:schemas-microsoft-com:office:word" xmlns:w="http://schemas.openxmlformats.org/wordprocessingml/2006/main" xmlns:w14="http://schemas.microsoft.com/office/word/2010/wordml" xmlns:w15="http://schemas.microsoft.com/office/word/2012/wordml" xmlns:w16cex="http://schemas.microsoft.com/office/word/2018/wordml/cex" xmlns:w16cid="http://schemas.microsoft.com/office/word/2016/wordml/cid" xmlns:w16="http://schemas.microsoft.com/office/word/2018/wordml" xmlns:w16sdtdh="http://schemas.microsoft.com/office/word/2020/wordml/sdtdatahash" xmlns:w16se="http://schemas.microsoft.com/office/word/2015/wordml/symex" xmlns:wpg="http://schemas.microsoft.com/office/word/2010/wordprocessingGroup" xmlns:wpi="http://schemas.microsoft.com/office/word/2010/wordprocessingInk" xmlns:wne="http://schemas.microsoft.com/office/word/2006/wordml" xmlns:wps="http://schemas.microsoft.com/office/word/2010/wordprocessingShape" mc:Ignorable="w14 w15 w16se w16cid w16 w16cex w16sdtdh wp14">
   <w:abstractNum w:abstractNumId="0" w15:restartNumberingAfterBreak="0">
     <w:nsid w:val="00AD2BB8"/>
     <w:multiLevelType w:val="hybridMultilevel"/>
@@ -15120,7 +15145,7 @@
 </file>
 
 <file path=word/styles.xml><?xml version="1.0" encoding="utf-8"?>
-<w:styles xmlns:mc="http://schemas.openxmlformats.org/markup-compatibility/2006" xmlns:r="http://schemas.openxmlformats.org/officeDocument/2006/relationships" xmlns:w="http://schemas.openxmlformats.org/wordprocessingml/2006/main" xmlns:w14="http://schemas.microsoft.com/office/word/2010/wordml" xmlns:w15="http://schemas.microsoft.com/office/word/2012/wordml" xmlns:w16se="http://schemas.microsoft.com/office/word/2015/wordml/symex" mc:Ignorable="w14 w15 w16se">
+<w:styles xmlns:mc="http://schemas.openxmlformats.org/markup-compatibility/2006" xmlns:r="http://schemas.openxmlformats.org/officeDocument/2006/relationships" xmlns:w="http://schemas.openxmlformats.org/wordprocessingml/2006/main" xmlns:w14="http://schemas.microsoft.com/office/word/2010/wordml" xmlns:w15="http://schemas.microsoft.com/office/word/2012/wordml" xmlns:w16cex="http://schemas.microsoft.com/office/word/2018/wordml/cex" xmlns:w16cid="http://schemas.microsoft.com/office/word/2016/wordml/cid" xmlns:w16="http://schemas.microsoft.com/office/word/2018/wordml" xmlns:w16sdtdh="http://schemas.microsoft.com/office/word/2020/wordml/sdtdatahash" xmlns:w16se="http://schemas.microsoft.com/office/word/2015/wordml/symex" mc:Ignorable="w14 w15 w16se w16cid w16 w16cex w16sdtdh">
   <w:docDefaults>
     <w:rPrDefault>
       <w:rPr>
@@ -15134,7 +15159,7 @@
       </w:pPr>
     </w:pPrDefault>
   </w:docDefaults>
-  <w:latentStyles w:defLockedState="0" w:defUIPriority="99" w:defSemiHidden="0" w:defUnhideWhenUsed="0" w:defQFormat="0" w:count="371">
+  <w:latentStyles w:defLockedState="0" w:defUIPriority="99" w:defSemiHidden="0" w:defUnhideWhenUsed="0" w:defQFormat="0" w:count="376">
     <w:lsdException w:name="Normal" w:uiPriority="0" w:qFormat="1"/>
     <w:lsdException w:name="heading 1" w:uiPriority="9" w:qFormat="1"/>
     <w:lsdException w:name="heading 2" w:semiHidden="1" w:uiPriority="9" w:unhideWhenUsed="1" w:qFormat="1"/>
@@ -15240,7 +15265,6 @@
     <w:lsdException w:name="HTML Sample" w:semiHidden="1" w:unhideWhenUsed="1"/>
     <w:lsdException w:name="HTML Typewriter" w:semiHidden="1" w:unhideWhenUsed="1"/>
     <w:lsdException w:name="HTML Variable" w:semiHidden="1" w:unhideWhenUsed="1"/>
-    <w:lsdException w:name="Normal Table" w:semiHidden="1" w:unhideWhenUsed="1"/>
     <w:lsdException w:name="annotation subject" w:semiHidden="1" w:unhideWhenUsed="1"/>
     <w:lsdException w:name="No List" w:semiHidden="1" w:unhideWhenUsed="1"/>
     <w:lsdException w:name="Outline List 1" w:semiHidden="1" w:unhideWhenUsed="1"/>
@@ -15283,11 +15307,8 @@
     <w:lsdException w:name="Table Contemporary" w:semiHidden="1" w:unhideWhenUsed="1"/>
     <w:lsdException w:name="Table Elegant" w:semiHidden="1" w:unhideWhenUsed="1"/>
     <w:lsdException w:name="Table Professional" w:semiHidden="1" w:unhideWhenUsed="1"/>
-    <w:lsdException w:name="Table Subtle 1" w:semiHidden="1" w:unhideWhenUsed="1"/>
     <w:lsdException w:name="Table Subtle 2" w:semiHidden="1" w:unhideWhenUsed="1"/>
     <w:lsdException w:name="Table Web 1" w:semiHidden="1" w:unhideWhenUsed="1"/>
-    <w:lsdException w:name="Table Web 2" w:semiHidden="1" w:unhideWhenUsed="1"/>
-    <w:lsdException w:name="Table Web 3" w:semiHidden="1" w:unhideWhenUsed="1"/>
     <w:lsdException w:name="Balloon Text" w:semiHidden="1" w:unhideWhenUsed="1"/>
     <w:lsdException w:name="Table Grid" w:uiPriority="39"/>
     <w:lsdException w:name="Table Theme" w:semiHidden="1" w:unhideWhenUsed="1"/>
@@ -15506,17 +15527,22 @@
     <w:lsdException w:name="List Table 5 Dark Accent 6" w:uiPriority="50"/>
     <w:lsdException w:name="List Table 6 Colorful Accent 6" w:uiPriority="51"/>
     <w:lsdException w:name="List Table 7 Colorful Accent 6" w:uiPriority="52"/>
+    <w:lsdException w:name="Mention" w:semiHidden="1" w:unhideWhenUsed="1"/>
+    <w:lsdException w:name="Smart Hyperlink" w:semiHidden="1" w:unhideWhenUsed="1"/>
+    <w:lsdException w:name="Hashtag" w:semiHidden="1" w:unhideWhenUsed="1"/>
+    <w:lsdException w:name="Unresolved Mention" w:semiHidden="1" w:unhideWhenUsed="1"/>
+    <w:lsdException w:name="Smart Link" w:semiHidden="1" w:unhideWhenUsed="1"/>
   </w:latentStyles>
-  <w:style w:type="paragraph" w:default="1" w:styleId="a">
+  <w:style w:type="paragraph" w:default="1" w:styleId="Normal">
     <w:name w:val="Normal"/>
     <w:qFormat/>
     <w:rsid w:val="00374849"/>
   </w:style>
-  <w:style w:type="paragraph" w:styleId="1">
+  <w:style w:type="paragraph" w:styleId="Heading1">
     <w:name w:val="heading 1"/>
-    <w:basedOn w:val="a"/>
-    <w:next w:val="a"/>
-    <w:link w:val="10"/>
+    <w:basedOn w:val="Normal"/>
+    <w:next w:val="Normal"/>
+    <w:link w:val="Heading1Char"/>
     <w:uiPriority w:val="9"/>
     <w:qFormat/>
     <w:rsid w:val="00374849"/>
@@ -15539,11 +15565,11 @@
       <w:szCs w:val="22"/>
     </w:rPr>
   </w:style>
-  <w:style w:type="paragraph" w:styleId="2">
+  <w:style w:type="paragraph" w:styleId="Heading2">
     <w:name w:val="heading 2"/>
-    <w:basedOn w:val="a"/>
-    <w:next w:val="a"/>
-    <w:link w:val="20"/>
+    <w:basedOn w:val="Normal"/>
+    <w:next w:val="Normal"/>
+    <w:link w:val="Heading2Char"/>
     <w:uiPriority w:val="9"/>
     <w:unhideWhenUsed/>
     <w:qFormat/>
@@ -15564,11 +15590,11 @@
       <w:spacing w:val="15"/>
     </w:rPr>
   </w:style>
-  <w:style w:type="paragraph" w:styleId="3">
+  <w:style w:type="paragraph" w:styleId="Heading3">
     <w:name w:val="heading 3"/>
-    <w:basedOn w:val="a"/>
-    <w:next w:val="a"/>
-    <w:link w:val="30"/>
+    <w:basedOn w:val="Normal"/>
+    <w:next w:val="Normal"/>
+    <w:link w:val="Heading3Char"/>
     <w:uiPriority w:val="9"/>
     <w:unhideWhenUsed/>
     <w:qFormat/>
@@ -15586,11 +15612,11 @@
       <w:spacing w:val="15"/>
     </w:rPr>
   </w:style>
-  <w:style w:type="paragraph" w:styleId="4">
+  <w:style w:type="paragraph" w:styleId="Heading4">
     <w:name w:val="heading 4"/>
-    <w:basedOn w:val="a"/>
-    <w:next w:val="a"/>
-    <w:link w:val="40"/>
+    <w:basedOn w:val="Normal"/>
+    <w:next w:val="Normal"/>
+    <w:link w:val="Heading4Char"/>
     <w:uiPriority w:val="9"/>
     <w:semiHidden/>
     <w:unhideWhenUsed/>
@@ -15609,11 +15635,11 @@
       <w:spacing w:val="10"/>
     </w:rPr>
   </w:style>
-  <w:style w:type="paragraph" w:styleId="5">
+  <w:style w:type="paragraph" w:styleId="Heading5">
     <w:name w:val="heading 5"/>
-    <w:basedOn w:val="a"/>
-    <w:next w:val="a"/>
-    <w:link w:val="50"/>
+    <w:basedOn w:val="Normal"/>
+    <w:next w:val="Normal"/>
+    <w:link w:val="Heading5Char"/>
     <w:uiPriority w:val="9"/>
     <w:semiHidden/>
     <w:unhideWhenUsed/>
@@ -15632,11 +15658,11 @@
       <w:spacing w:val="10"/>
     </w:rPr>
   </w:style>
-  <w:style w:type="paragraph" w:styleId="6">
+  <w:style w:type="paragraph" w:styleId="Heading6">
     <w:name w:val="heading 6"/>
-    <w:basedOn w:val="a"/>
-    <w:next w:val="a"/>
-    <w:link w:val="60"/>
+    <w:basedOn w:val="Normal"/>
+    <w:next w:val="Normal"/>
+    <w:link w:val="Heading6Char"/>
     <w:uiPriority w:val="9"/>
     <w:semiHidden/>
     <w:unhideWhenUsed/>
@@ -15655,11 +15681,11 @@
       <w:spacing w:val="10"/>
     </w:rPr>
   </w:style>
-  <w:style w:type="paragraph" w:styleId="7">
+  <w:style w:type="paragraph" w:styleId="Heading7">
     <w:name w:val="heading 7"/>
-    <w:basedOn w:val="a"/>
-    <w:next w:val="a"/>
-    <w:link w:val="70"/>
+    <w:basedOn w:val="Normal"/>
+    <w:next w:val="Normal"/>
+    <w:link w:val="Heading7Char"/>
     <w:uiPriority w:val="9"/>
     <w:semiHidden/>
     <w:unhideWhenUsed/>
@@ -15675,11 +15701,11 @@
       <w:spacing w:val="10"/>
     </w:rPr>
   </w:style>
-  <w:style w:type="paragraph" w:styleId="8">
+  <w:style w:type="paragraph" w:styleId="Heading8">
     <w:name w:val="heading 8"/>
-    <w:basedOn w:val="a"/>
-    <w:next w:val="a"/>
-    <w:link w:val="80"/>
+    <w:basedOn w:val="Normal"/>
+    <w:next w:val="Normal"/>
+    <w:link w:val="Heading8Char"/>
     <w:uiPriority w:val="9"/>
     <w:semiHidden/>
     <w:unhideWhenUsed/>
@@ -15696,11 +15722,11 @@
       <w:szCs w:val="18"/>
     </w:rPr>
   </w:style>
-  <w:style w:type="paragraph" w:styleId="9">
+  <w:style w:type="paragraph" w:styleId="Heading9">
     <w:name w:val="heading 9"/>
-    <w:basedOn w:val="a"/>
-    <w:next w:val="a"/>
-    <w:link w:val="90"/>
+    <w:basedOn w:val="Normal"/>
+    <w:next w:val="Normal"/>
+    <w:link w:val="Heading9Char"/>
     <w:uiPriority w:val="9"/>
     <w:semiHidden/>
     <w:unhideWhenUsed/>
@@ -15719,13 +15745,13 @@
       <w:szCs w:val="18"/>
     </w:rPr>
   </w:style>
-  <w:style w:type="character" w:default="1" w:styleId="a0">
+  <w:style w:type="character" w:default="1" w:styleId="DefaultParagraphFont">
     <w:name w:val="Default Paragraph Font"/>
     <w:uiPriority w:val="1"/>
     <w:semiHidden/>
     <w:unhideWhenUsed/>
   </w:style>
-  <w:style w:type="table" w:default="1" w:styleId="a1">
+  <w:style w:type="table" w:default="1" w:styleId="TableNormal">
     <w:name w:val="Normal Table"/>
     <w:uiPriority w:val="99"/>
     <w:semiHidden/>
@@ -15740,16 +15766,16 @@
       </w:tblCellMar>
     </w:tblPr>
   </w:style>
-  <w:style w:type="numbering" w:default="1" w:styleId="a2">
+  <w:style w:type="numbering" w:default="1" w:styleId="NoList">
     <w:name w:val="No List"/>
     <w:uiPriority w:val="99"/>
     <w:semiHidden/>
     <w:unhideWhenUsed/>
   </w:style>
-  <w:style w:type="character" w:customStyle="1" w:styleId="10">
-    <w:name w:val="Заглавие 1 Знак"/>
-    <w:basedOn w:val="a0"/>
-    <w:link w:val="1"/>
+  <w:style w:type="character" w:customStyle="1" w:styleId="Heading1Char">
+    <w:name w:val="Heading 1 Char"/>
+    <w:basedOn w:val="DefaultParagraphFont"/>
+    <w:link w:val="Heading1"/>
     <w:uiPriority w:val="9"/>
     <w:rsid w:val="00374849"/>
     <w:rPr>
@@ -15761,10 +15787,10 @@
       <w:shd w:val="clear" w:color="auto" w:fill="1473FF" w:themeFill="accent1"/>
     </w:rPr>
   </w:style>
-  <w:style w:type="character" w:customStyle="1" w:styleId="20">
-    <w:name w:val="Заглавие 2 Знак"/>
-    <w:basedOn w:val="a0"/>
-    <w:link w:val="2"/>
+  <w:style w:type="character" w:customStyle="1" w:styleId="Heading2Char">
+    <w:name w:val="Heading 2 Char"/>
+    <w:basedOn w:val="DefaultParagraphFont"/>
+    <w:link w:val="Heading2"/>
     <w:uiPriority w:val="9"/>
     <w:rsid w:val="00374849"/>
     <w:rPr>
@@ -15773,10 +15799,10 @@
       <w:shd w:val="clear" w:color="auto" w:fill="D0E2FF" w:themeFill="accent1" w:themeFillTint="33"/>
     </w:rPr>
   </w:style>
-  <w:style w:type="character" w:customStyle="1" w:styleId="30">
-    <w:name w:val="Заглавие 3 Знак"/>
-    <w:basedOn w:val="a0"/>
-    <w:link w:val="3"/>
+  <w:style w:type="character" w:customStyle="1" w:styleId="Heading3Char">
+    <w:name w:val="Heading 3 Char"/>
+    <w:basedOn w:val="DefaultParagraphFont"/>
+    <w:link w:val="Heading3"/>
     <w:uiPriority w:val="9"/>
     <w:rsid w:val="00374849"/>
     <w:rPr>
@@ -15785,10 +15811,10 @@
       <w:spacing w:val="15"/>
     </w:rPr>
   </w:style>
-  <w:style w:type="character" w:customStyle="1" w:styleId="40">
-    <w:name w:val="Заглавие 4 Знак"/>
-    <w:basedOn w:val="a0"/>
-    <w:link w:val="4"/>
+  <w:style w:type="character" w:customStyle="1" w:styleId="Heading4Char">
+    <w:name w:val="Heading 4 Char"/>
+    <w:basedOn w:val="DefaultParagraphFont"/>
+    <w:link w:val="Heading4"/>
     <w:uiPriority w:val="9"/>
     <w:semiHidden/>
     <w:rsid w:val="00374849"/>
@@ -15798,10 +15824,10 @@
       <w:spacing w:val="10"/>
     </w:rPr>
   </w:style>
-  <w:style w:type="character" w:customStyle="1" w:styleId="50">
-    <w:name w:val="Заглавие 5 Знак"/>
-    <w:basedOn w:val="a0"/>
-    <w:link w:val="5"/>
+  <w:style w:type="character" w:customStyle="1" w:styleId="Heading5Char">
+    <w:name w:val="Heading 5 Char"/>
+    <w:basedOn w:val="DefaultParagraphFont"/>
+    <w:link w:val="Heading5"/>
     <w:uiPriority w:val="9"/>
     <w:semiHidden/>
     <w:rsid w:val="00374849"/>
@@ -15811,10 +15837,10 @@
       <w:spacing w:val="10"/>
     </w:rPr>
   </w:style>
-  <w:style w:type="character" w:customStyle="1" w:styleId="60">
-    <w:name w:val="Заглавие 6 Знак"/>
-    <w:basedOn w:val="a0"/>
-    <w:link w:val="6"/>
+  <w:style w:type="character" w:customStyle="1" w:styleId="Heading6Char">
+    <w:name w:val="Heading 6 Char"/>
+    <w:basedOn w:val="DefaultParagraphFont"/>
+    <w:link w:val="Heading6"/>
     <w:uiPriority w:val="9"/>
     <w:semiHidden/>
     <w:rsid w:val="00374849"/>
@@ -15824,10 +15850,10 @@
       <w:spacing w:val="10"/>
     </w:rPr>
   </w:style>
-  <w:style w:type="character" w:customStyle="1" w:styleId="70">
-    <w:name w:val="Заглавие 7 Знак"/>
-    <w:basedOn w:val="a0"/>
-    <w:link w:val="7"/>
+  <w:style w:type="character" w:customStyle="1" w:styleId="Heading7Char">
+    <w:name w:val="Heading 7 Char"/>
+    <w:basedOn w:val="DefaultParagraphFont"/>
+    <w:link w:val="Heading7"/>
     <w:uiPriority w:val="9"/>
     <w:semiHidden/>
     <w:rsid w:val="00374849"/>
@@ -15837,10 +15863,10 @@
       <w:spacing w:val="10"/>
     </w:rPr>
   </w:style>
-  <w:style w:type="character" w:customStyle="1" w:styleId="80">
-    <w:name w:val="Заглавие 8 Знак"/>
-    <w:basedOn w:val="a0"/>
-    <w:link w:val="8"/>
+  <w:style w:type="character" w:customStyle="1" w:styleId="Heading8Char">
+    <w:name w:val="Heading 8 Char"/>
+    <w:basedOn w:val="DefaultParagraphFont"/>
+    <w:link w:val="Heading8"/>
     <w:uiPriority w:val="9"/>
     <w:semiHidden/>
     <w:rsid w:val="00374849"/>
@@ -15851,10 +15877,10 @@
       <w:szCs w:val="18"/>
     </w:rPr>
   </w:style>
-  <w:style w:type="character" w:customStyle="1" w:styleId="90">
-    <w:name w:val="Заглавие 9 Знак"/>
-    <w:basedOn w:val="a0"/>
-    <w:link w:val="9"/>
+  <w:style w:type="character" w:customStyle="1" w:styleId="Heading9Char">
+    <w:name w:val="Heading 9 Char"/>
+    <w:basedOn w:val="DefaultParagraphFont"/>
+    <w:link w:val="Heading9"/>
     <w:uiPriority w:val="9"/>
     <w:semiHidden/>
     <w:rsid w:val="00374849"/>
@@ -15867,10 +15893,10 @@
       <w:szCs w:val="18"/>
     </w:rPr>
   </w:style>
-  <w:style w:type="paragraph" w:styleId="a3">
+  <w:style w:type="paragraph" w:styleId="Caption">
     <w:name w:val="caption"/>
-    <w:basedOn w:val="a"/>
-    <w:next w:val="a"/>
+    <w:basedOn w:val="Normal"/>
+    <w:next w:val="Normal"/>
     <w:uiPriority w:val="35"/>
     <w:semiHidden/>
     <w:unhideWhenUsed/>
@@ -15884,11 +15910,11 @@
       <w:szCs w:val="16"/>
     </w:rPr>
   </w:style>
-  <w:style w:type="paragraph" w:styleId="a4">
+  <w:style w:type="paragraph" w:styleId="Title">
     <w:name w:val="Title"/>
-    <w:basedOn w:val="a"/>
-    <w:next w:val="a"/>
-    <w:link w:val="a5"/>
+    <w:basedOn w:val="Normal"/>
+    <w:next w:val="Normal"/>
+    <w:link w:val="TitleChar"/>
     <w:uiPriority w:val="10"/>
     <w:qFormat/>
     <w:rsid w:val="00374849"/>
@@ -15904,10 +15930,10 @@
       <w:szCs w:val="52"/>
     </w:rPr>
   </w:style>
-  <w:style w:type="character" w:customStyle="1" w:styleId="a5">
-    <w:name w:val="Заглавие Знак"/>
-    <w:basedOn w:val="a0"/>
-    <w:link w:val="a4"/>
+  <w:style w:type="character" w:customStyle="1" w:styleId="TitleChar">
+    <w:name w:val="Title Char"/>
+    <w:basedOn w:val="DefaultParagraphFont"/>
+    <w:link w:val="Title"/>
     <w:uiPriority w:val="10"/>
     <w:rsid w:val="00374849"/>
     <w:rPr>
@@ -15919,11 +15945,11 @@
       <w:szCs w:val="52"/>
     </w:rPr>
   </w:style>
-  <w:style w:type="paragraph" w:styleId="a6">
+  <w:style w:type="paragraph" w:styleId="Subtitle">
     <w:name w:val="Subtitle"/>
-    <w:basedOn w:val="a"/>
-    <w:next w:val="a"/>
-    <w:link w:val="a7"/>
+    <w:basedOn w:val="Normal"/>
+    <w:next w:val="Normal"/>
+    <w:link w:val="SubtitleChar"/>
     <w:uiPriority w:val="11"/>
     <w:qFormat/>
     <w:rsid w:val="00374849"/>
@@ -15938,10 +15964,10 @@
       <w:szCs w:val="21"/>
     </w:rPr>
   </w:style>
-  <w:style w:type="character" w:customStyle="1" w:styleId="a7">
-    <w:name w:val="Подзаглавие Знак"/>
-    <w:basedOn w:val="a0"/>
-    <w:link w:val="a6"/>
+  <w:style w:type="character" w:customStyle="1" w:styleId="SubtitleChar">
+    <w:name w:val="Subtitle Char"/>
+    <w:basedOn w:val="DefaultParagraphFont"/>
+    <w:link w:val="Subtitle"/>
     <w:uiPriority w:val="11"/>
     <w:rsid w:val="00374849"/>
     <w:rPr>
@@ -15952,7 +15978,7 @@
       <w:szCs w:val="21"/>
     </w:rPr>
   </w:style>
-  <w:style w:type="character" w:styleId="a8">
+  <w:style w:type="character" w:styleId="Strong">
     <w:name w:val="Strong"/>
     <w:uiPriority w:val="22"/>
     <w:qFormat/>
@@ -15962,7 +15988,7 @@
       <w:bCs/>
     </w:rPr>
   </w:style>
-  <w:style w:type="character" w:styleId="a9">
+  <w:style w:type="character" w:styleId="Emphasis">
     <w:name w:val="Emphasis"/>
     <w:uiPriority w:val="20"/>
     <w:qFormat/>
@@ -15973,7 +15999,7 @@
       <w:spacing w:val="5"/>
     </w:rPr>
   </w:style>
-  <w:style w:type="paragraph" w:styleId="aa">
+  <w:style w:type="paragraph" w:styleId="NoSpacing">
     <w:name w:val="No Spacing"/>
     <w:uiPriority w:val="1"/>
     <w:qFormat/>
@@ -15982,11 +16008,11 @@
       <w:spacing w:after="0" w:line="240" w:lineRule="auto"/>
     </w:pPr>
   </w:style>
-  <w:style w:type="paragraph" w:styleId="ab">
+  <w:style w:type="paragraph" w:styleId="Quote">
     <w:name w:val="Quote"/>
-    <w:basedOn w:val="a"/>
-    <w:next w:val="a"/>
-    <w:link w:val="ac"/>
+    <w:basedOn w:val="Normal"/>
+    <w:next w:val="Normal"/>
+    <w:link w:val="QuoteChar"/>
     <w:uiPriority w:val="29"/>
     <w:qFormat/>
     <w:rsid w:val="00374849"/>
@@ -15997,10 +16023,10 @@
       <w:szCs w:val="24"/>
     </w:rPr>
   </w:style>
-  <w:style w:type="character" w:customStyle="1" w:styleId="ac">
-    <w:name w:val="Цитат Знак"/>
-    <w:basedOn w:val="a0"/>
-    <w:link w:val="ab"/>
+  <w:style w:type="character" w:customStyle="1" w:styleId="QuoteChar">
+    <w:name w:val="Quote Char"/>
+    <w:basedOn w:val="DefaultParagraphFont"/>
+    <w:link w:val="Quote"/>
     <w:uiPriority w:val="29"/>
     <w:rsid w:val="00374849"/>
     <w:rPr>
@@ -16010,11 +16036,11 @@
       <w:szCs w:val="24"/>
     </w:rPr>
   </w:style>
-  <w:style w:type="paragraph" w:styleId="ad">
+  <w:style w:type="paragraph" w:styleId="IntenseQuote">
     <w:name w:val="Intense Quote"/>
-    <w:basedOn w:val="a"/>
-    <w:next w:val="a"/>
-    <w:link w:val="ae"/>
+    <w:basedOn w:val="Normal"/>
+    <w:next w:val="Normal"/>
+    <w:link w:val="IntenseQuoteChar"/>
     <w:uiPriority w:val="30"/>
     <w:qFormat/>
     <w:rsid w:val="00374849"/>
@@ -16029,10 +16055,10 @@
       <w:szCs w:val="24"/>
     </w:rPr>
   </w:style>
-  <w:style w:type="character" w:customStyle="1" w:styleId="ae">
-    <w:name w:val="Интензивно цитиране Знак"/>
-    <w:basedOn w:val="a0"/>
-    <w:link w:val="ad"/>
+  <w:style w:type="character" w:customStyle="1" w:styleId="IntenseQuoteChar">
+    <w:name w:val="Intense Quote Char"/>
+    <w:basedOn w:val="DefaultParagraphFont"/>
+    <w:link w:val="IntenseQuote"/>
     <w:uiPriority w:val="30"/>
     <w:rsid w:val="00374849"/>
     <w:rPr>
@@ -16041,7 +16067,7 @@
       <w:szCs w:val="24"/>
     </w:rPr>
   </w:style>
-  <w:style w:type="character" w:styleId="af">
+  <w:style w:type="character" w:styleId="SubtleEmphasis">
     <w:name w:val="Subtle Emphasis"/>
     <w:uiPriority w:val="19"/>
     <w:qFormat/>
@@ -16052,7 +16078,7 @@
       <w:color w:val="003788" w:themeColor="accent1" w:themeShade="7F"/>
     </w:rPr>
   </w:style>
-  <w:style w:type="character" w:styleId="af0">
+  <w:style w:type="character" w:styleId="IntenseEmphasis">
     <w:name w:val="Intense Emphasis"/>
     <w:uiPriority w:val="21"/>
     <w:qFormat/>
@@ -16065,7 +16091,7 @@
       <w:spacing w:val="10"/>
     </w:rPr>
   </w:style>
-  <w:style w:type="character" w:styleId="af1">
+  <w:style w:type="character" w:styleId="SubtleReference">
     <w:name w:val="Subtle Reference"/>
     <w:uiPriority w:val="31"/>
     <w:qFormat/>
@@ -16076,7 +16102,7 @@
       <w:color w:val="1473FF" w:themeColor="accent1"/>
     </w:rPr>
   </w:style>
-  <w:style w:type="character" w:styleId="af2">
+  <w:style w:type="character" w:styleId="IntenseReference">
     <w:name w:val="Intense Reference"/>
     <w:uiPriority w:val="32"/>
     <w:qFormat/>
@@ -16090,7 +16116,7 @@
       <w:color w:val="1473FF" w:themeColor="accent1"/>
     </w:rPr>
   </w:style>
-  <w:style w:type="character" w:styleId="af3">
+  <w:style w:type="character" w:styleId="BookTitle">
     <w:name w:val="Book Title"/>
     <w:uiPriority w:val="33"/>
     <w:qFormat/>
@@ -16103,10 +16129,10 @@
       <w:spacing w:val="0"/>
     </w:rPr>
   </w:style>
-  <w:style w:type="paragraph" w:styleId="af4">
+  <w:style w:type="paragraph" w:styleId="TOCHeading">
     <w:name w:val="TOC Heading"/>
-    <w:basedOn w:val="1"/>
-    <w:next w:val="a"/>
+    <w:basedOn w:val="Heading1"/>
+    <w:next w:val="Normal"/>
     <w:uiPriority w:val="39"/>
     <w:unhideWhenUsed/>
     <w:qFormat/>
@@ -16115,9 +16141,9 @@
       <w:outlineLvl w:val="9"/>
     </w:pPr>
   </w:style>
-  <w:style w:type="paragraph" w:styleId="af5">
+  <w:style w:type="paragraph" w:styleId="ListParagraph">
     <w:name w:val="List Paragraph"/>
-    <w:basedOn w:val="a"/>
+    <w:basedOn w:val="Normal"/>
     <w:uiPriority w:val="34"/>
     <w:qFormat/>
     <w:rsid w:val="00D45E7F"/>
@@ -16126,10 +16152,10 @@
       <w:contextualSpacing/>
     </w:pPr>
   </w:style>
-  <w:style w:type="paragraph" w:styleId="11">
+  <w:style w:type="paragraph" w:styleId="TOC1">
     <w:name w:val="toc 1"/>
-    <w:basedOn w:val="a"/>
-    <w:next w:val="a"/>
+    <w:basedOn w:val="Normal"/>
+    <w:next w:val="Normal"/>
     <w:autoRedefine/>
     <w:uiPriority w:val="39"/>
     <w:unhideWhenUsed/>
@@ -16138,10 +16164,10 @@
       <w:spacing w:after="100"/>
     </w:pPr>
   </w:style>
-  <w:style w:type="paragraph" w:styleId="31">
+  <w:style w:type="paragraph" w:styleId="TOC3">
     <w:name w:val="toc 3"/>
-    <w:basedOn w:val="a"/>
-    <w:next w:val="a"/>
+    <w:basedOn w:val="Normal"/>
+    <w:next w:val="Normal"/>
     <w:autoRedefine/>
     <w:uiPriority w:val="39"/>
     <w:unhideWhenUsed/>
@@ -16151,9 +16177,9 @@
       <w:ind w:left="400"/>
     </w:pPr>
   </w:style>
-  <w:style w:type="character" w:styleId="af6">
+  <w:style w:type="character" w:styleId="Hyperlink">
     <w:name w:val="Hyperlink"/>
-    <w:basedOn w:val="a0"/>
+    <w:basedOn w:val="DefaultParagraphFont"/>
     <w:uiPriority w:val="99"/>
     <w:unhideWhenUsed/>
     <w:rsid w:val="0030430A"/>
@@ -16162,10 +16188,10 @@
       <w:u w:val="single"/>
     </w:rPr>
   </w:style>
-  <w:style w:type="paragraph" w:styleId="af7">
+  <w:style w:type="paragraph" w:styleId="BalloonText">
     <w:name w:val="Balloon Text"/>
-    <w:basedOn w:val="a"/>
-    <w:link w:val="af8"/>
+    <w:basedOn w:val="Normal"/>
+    <w:link w:val="BalloonTextChar"/>
     <w:uiPriority w:val="99"/>
     <w:semiHidden/>
     <w:unhideWhenUsed/>
@@ -16179,10 +16205,10 @@
       <w:szCs w:val="18"/>
     </w:rPr>
   </w:style>
-  <w:style w:type="character" w:customStyle="1" w:styleId="af8">
-    <w:name w:val="Изнесен текст Знак"/>
-    <w:basedOn w:val="a0"/>
-    <w:link w:val="af7"/>
+  <w:style w:type="character" w:customStyle="1" w:styleId="BalloonTextChar">
+    <w:name w:val="Balloon Text Char"/>
+    <w:basedOn w:val="DefaultParagraphFont"/>
+    <w:link w:val="BalloonText"/>
     <w:uiPriority w:val="99"/>
     <w:semiHidden/>
     <w:rsid w:val="00537F30"/>

</xml_diff>